<commit_message>
Added exercises from list 5
</commit_message>
<xml_diff>
--- a/lista4/Czw_11_L4_Kajetan_Pynka.docx
+++ b/lista4/Czw_11_L4_Kajetan_Pynka.docx
@@ -4,7 +4,7 @@
   <w:body>
     <w:p>
       <w:pPr>
-        <w:pStyle w:val="Tytu"/>
+        <w:pStyle w:val="Title"/>
         <w:jc w:val="center"/>
       </w:pPr>
       <w:r>
@@ -77,14 +77,16 @@
           <w:color w:val="ABB2BF"/>
           <w:sz w:val="25"/>
           <w:szCs w:val="25"/>
-        </w:rPr>
-      </w:pPr>
-      <w:r>
-        <w:rPr>
-          <w:rFonts w:ascii="Consolas" w:eastAsia="Times New Roman" w:hAnsi="Consolas" w:cs="Times New Roman"/>
-          <w:color w:val="C678DD"/>
-          <w:sz w:val="25"/>
-          <w:szCs w:val="25"/>
+          <w:lang w:val="en-US"/>
+        </w:rPr>
+      </w:pPr>
+      <w:r>
+        <w:rPr>
+          <w:rFonts w:ascii="Consolas" w:eastAsia="Times New Roman" w:hAnsi="Consolas" w:cs="Times New Roman"/>
+          <w:color w:val="C678DD"/>
+          <w:sz w:val="25"/>
+          <w:szCs w:val="25"/>
+          <w:lang w:val="en-US"/>
         </w:rPr>
         <w:t>CREATE</w:t>
       </w:r>
@@ -94,6 +96,7 @@
           <w:color w:val="ABB2BF"/>
           <w:sz w:val="25"/>
           <w:szCs w:val="25"/>
+          <w:lang w:val="en-US"/>
         </w:rPr>
         <w:t xml:space="preserve"> </w:t>
       </w:r>
@@ -103,6 +106,7 @@
           <w:color w:val="C678DD"/>
           <w:sz w:val="25"/>
           <w:szCs w:val="25"/>
+          <w:lang w:val="en-US"/>
         </w:rPr>
         <w:t>SCHEMA</w:t>
       </w:r>
@@ -112,6 +116,7 @@
           <w:color w:val="ABB2BF"/>
           <w:sz w:val="25"/>
           <w:szCs w:val="25"/>
+          <w:lang w:val="en-US"/>
         </w:rPr>
         <w:t xml:space="preserve"> Pynka;</w:t>
       </w:r>
@@ -123,6 +128,7 @@
           <w:bCs/>
           <w:sz w:val="28"/>
           <w:szCs w:val="28"/>
+          <w:lang w:val="en-US"/>
         </w:rPr>
       </w:pPr>
       <w:r>
@@ -131,6 +137,7 @@
           <w:bCs/>
           <w:sz w:val="28"/>
           <w:szCs w:val="28"/>
+          <w:lang w:val="en-US"/>
         </w:rPr>
         <w:t>Zad 2</w:t>
       </w:r>
@@ -3151,26 +3158,33 @@
           <w:color w:val="ABB2BF"/>
           <w:sz w:val="25"/>
           <w:szCs w:val="25"/>
-          <w:lang w:val="en-US"/>
-        </w:rPr>
-      </w:pPr>
-      <w:r>
-        <w:rPr>
-          <w:rFonts w:ascii="Consolas" w:eastAsia="Times New Roman" w:hAnsi="Consolas" w:cs="Times New Roman"/>
-          <w:color w:val="ABB2BF"/>
-          <w:sz w:val="25"/>
-          <w:szCs w:val="25"/>
-          <w:lang w:val="en-US"/>
-        </w:rPr>
-        <w:t xml:space="preserve">    LineTotal </w:t>
-      </w:r>
-      <w:r>
-        <w:rPr>
-          <w:rFonts w:ascii="Consolas" w:eastAsia="Times New Roman" w:hAnsi="Consolas" w:cs="Times New Roman"/>
-          <w:color w:val="C678DD"/>
-          <w:sz w:val="25"/>
-          <w:szCs w:val="25"/>
-          <w:lang w:val="en-US"/>
+        </w:rPr>
+      </w:pPr>
+      <w:r>
+        <w:rPr>
+          <w:rFonts w:ascii="Consolas" w:eastAsia="Times New Roman" w:hAnsi="Consolas" w:cs="Times New Roman"/>
+          <w:color w:val="ABB2BF"/>
+          <w:sz w:val="25"/>
+          <w:szCs w:val="25"/>
+          <w:lang w:val="en-US"/>
+        </w:rPr>
+        <w:t xml:space="preserve">    </w:t>
+      </w:r>
+      <w:r>
+        <w:rPr>
+          <w:rFonts w:ascii="Consolas" w:eastAsia="Times New Roman" w:hAnsi="Consolas" w:cs="Times New Roman"/>
+          <w:color w:val="ABB2BF"/>
+          <w:sz w:val="25"/>
+          <w:szCs w:val="25"/>
+        </w:rPr>
+        <w:t xml:space="preserve">LineTotal </w:t>
+      </w:r>
+      <w:r>
+        <w:rPr>
+          <w:rFonts w:ascii="Consolas" w:eastAsia="Times New Roman" w:hAnsi="Consolas" w:cs="Times New Roman"/>
+          <w:color w:val="C678DD"/>
+          <w:sz w:val="25"/>
+          <w:szCs w:val="25"/>
         </w:rPr>
         <w:t>NUMERIC</w:t>
       </w:r>
@@ -3180,7 +3194,6 @@
           <w:color w:val="ABB2BF"/>
           <w:sz w:val="25"/>
           <w:szCs w:val="25"/>
-          <w:lang w:val="en-US"/>
         </w:rPr>
         <w:t>(</w:t>
       </w:r>
@@ -3190,7 +3203,6 @@
           <w:color w:val="D19A66"/>
           <w:sz w:val="25"/>
           <w:szCs w:val="25"/>
-          <w:lang w:val="en-US"/>
         </w:rPr>
         <w:t>38</w:t>
       </w:r>
@@ -3200,7 +3212,6 @@
           <w:color w:val="ABB2BF"/>
           <w:sz w:val="25"/>
           <w:szCs w:val="25"/>
-          <w:lang w:val="en-US"/>
         </w:rPr>
         <w:t>,</w:t>
       </w:r>
@@ -3210,7 +3221,6 @@
           <w:color w:val="D19A66"/>
           <w:sz w:val="25"/>
           <w:szCs w:val="25"/>
-          <w:lang w:val="en-US"/>
         </w:rPr>
         <w:t>6</w:t>
       </w:r>
@@ -3220,7 +3230,6 @@
           <w:color w:val="ABB2BF"/>
           <w:sz w:val="25"/>
           <w:szCs w:val="25"/>
-          <w:lang w:val="en-US"/>
         </w:rPr>
         <w:t xml:space="preserve">) </w:t>
       </w:r>
@@ -3230,7 +3239,6 @@
           <w:color w:val="C678DD"/>
           <w:sz w:val="25"/>
           <w:szCs w:val="25"/>
-          <w:lang w:val="en-US"/>
         </w:rPr>
         <w:t>NOT</w:t>
       </w:r>
@@ -3240,7 +3248,6 @@
           <w:color w:val="ABB2BF"/>
           <w:sz w:val="25"/>
           <w:szCs w:val="25"/>
-          <w:lang w:val="en-US"/>
         </w:rPr>
         <w:t xml:space="preserve"> </w:t>
       </w:r>
@@ -3250,7 +3257,6 @@
           <w:color w:val="C678DD"/>
           <w:sz w:val="25"/>
           <w:szCs w:val="25"/>
-          <w:lang w:val="en-US"/>
         </w:rPr>
         <w:t>NULL</w:t>
       </w:r>
@@ -3264,16 +3270,14 @@
           <w:color w:val="ABB2BF"/>
           <w:sz w:val="25"/>
           <w:szCs w:val="25"/>
-          <w:lang w:val="en-US"/>
-        </w:rPr>
-      </w:pPr>
-      <w:r>
-        <w:rPr>
-          <w:rFonts w:ascii="Consolas" w:eastAsia="Times New Roman" w:hAnsi="Consolas" w:cs="Times New Roman"/>
-          <w:color w:val="ABB2BF"/>
-          <w:sz w:val="25"/>
-          <w:szCs w:val="25"/>
-          <w:lang w:val="en-US"/>
+        </w:rPr>
+      </w:pPr>
+      <w:r>
+        <w:rPr>
+          <w:rFonts w:ascii="Consolas" w:eastAsia="Times New Roman" w:hAnsi="Consolas" w:cs="Times New Roman"/>
+          <w:color w:val="ABB2BF"/>
+          <w:sz w:val="25"/>
+          <w:szCs w:val="25"/>
         </w:rPr>
         <w:t>);</w:t>
       </w:r>
@@ -3307,6 +3311,7 @@
           <w:bCs/>
           <w:sz w:val="28"/>
           <w:szCs w:val="28"/>
+          <w:lang w:val="en-US"/>
         </w:rPr>
       </w:pPr>
       <w:r>
@@ -3315,6 +3320,7 @@
           <w:bCs/>
           <w:sz w:val="28"/>
           <w:szCs w:val="28"/>
+          <w:lang w:val="en-US"/>
         </w:rPr>
         <w:t>Zad 3</w:t>
       </w:r>
@@ -8825,6 +8831,7 @@
           <w:bCs/>
           <w:sz w:val="28"/>
           <w:szCs w:val="28"/>
+          <w:lang w:val="en-US"/>
         </w:rPr>
       </w:pPr>
       <w:r>
@@ -8833,1257 +8840,1260 @@
           <w:bCs/>
           <w:sz w:val="28"/>
           <w:szCs w:val="28"/>
+          <w:lang w:val="en-US"/>
         </w:rPr>
         <w:lastRenderedPageBreak/>
-        <w:t>Zad 4</w:t>
-      </w:r>
-      <w:r>
+        <w:t>Zad 4.1</w:t>
+      </w:r>
+    </w:p>
+    <w:p>
+      <w:pPr>
+        <w:shd w:val="clear" w:color="auto" w:fill="282C34"/>
+        <w:spacing w:after="0" w:line="330" w:lineRule="atLeast"/>
+        <w:rPr>
+          <w:rFonts w:ascii="Consolas" w:eastAsia="Times New Roman" w:hAnsi="Consolas" w:cs="Times New Roman"/>
+          <w:color w:val="ABB2BF"/>
+          <w:sz w:val="25"/>
+          <w:szCs w:val="25"/>
+          <w:lang w:val="en-US"/>
+        </w:rPr>
+      </w:pPr>
+      <w:r>
+        <w:rPr>
+          <w:rFonts w:ascii="Consolas" w:eastAsia="Times New Roman" w:hAnsi="Consolas" w:cs="Times New Roman"/>
+          <w:color w:val="C678DD"/>
+          <w:sz w:val="25"/>
+          <w:szCs w:val="25"/>
+          <w:lang w:val="en-US"/>
+        </w:rPr>
+        <w:t>ALTER</w:t>
+      </w:r>
+      <w:r>
+        <w:rPr>
+          <w:rFonts w:ascii="Consolas" w:eastAsia="Times New Roman" w:hAnsi="Consolas" w:cs="Times New Roman"/>
+          <w:color w:val="ABB2BF"/>
+          <w:sz w:val="25"/>
+          <w:szCs w:val="25"/>
+          <w:lang w:val="en-US"/>
+        </w:rPr>
+        <w:t xml:space="preserve"> </w:t>
+      </w:r>
+      <w:r>
+        <w:rPr>
+          <w:rFonts w:ascii="Consolas" w:eastAsia="Times New Roman" w:hAnsi="Consolas" w:cs="Times New Roman"/>
+          <w:color w:val="C678DD"/>
+          <w:sz w:val="25"/>
+          <w:szCs w:val="25"/>
+          <w:lang w:val="en-US"/>
+        </w:rPr>
+        <w:t>TABLE</w:t>
+      </w:r>
+      <w:r>
+        <w:rPr>
+          <w:rFonts w:ascii="Consolas" w:eastAsia="Times New Roman" w:hAnsi="Consolas" w:cs="Times New Roman"/>
+          <w:color w:val="ABB2BF"/>
+          <w:sz w:val="25"/>
+          <w:szCs w:val="25"/>
+          <w:lang w:val="en-US"/>
+        </w:rPr>
+        <w:t xml:space="preserve"> </w:t>
+      </w:r>
+      <w:r>
+        <w:rPr>
+          <w:rFonts w:ascii="Consolas" w:eastAsia="Times New Roman" w:hAnsi="Consolas" w:cs="Times New Roman"/>
+          <w:color w:val="D19A66"/>
+          <w:sz w:val="25"/>
+          <w:szCs w:val="25"/>
+          <w:lang w:val="en-US"/>
+        </w:rPr>
+        <w:t>Pynka</w:t>
+      </w:r>
+      <w:r>
+        <w:rPr>
+          <w:rFonts w:ascii="Consolas" w:eastAsia="Times New Roman" w:hAnsi="Consolas" w:cs="Times New Roman"/>
+          <w:color w:val="ABB2BF"/>
+          <w:sz w:val="25"/>
+          <w:szCs w:val="25"/>
+          <w:lang w:val="en-US"/>
+        </w:rPr>
+        <w:t>.</w:t>
+      </w:r>
+      <w:r>
+        <w:rPr>
+          <w:rFonts w:ascii="Consolas" w:eastAsia="Times New Roman" w:hAnsi="Consolas" w:cs="Times New Roman"/>
+          <w:color w:val="D19A66"/>
+          <w:sz w:val="25"/>
+          <w:szCs w:val="25"/>
+          <w:lang w:val="en-US"/>
+        </w:rPr>
+        <w:t>DIM_CUSTOMER</w:t>
+      </w:r>
+    </w:p>
+    <w:p>
+      <w:pPr>
+        <w:shd w:val="clear" w:color="auto" w:fill="282C34"/>
+        <w:spacing w:after="0" w:line="330" w:lineRule="atLeast"/>
+        <w:rPr>
+          <w:rFonts w:ascii="Consolas" w:eastAsia="Times New Roman" w:hAnsi="Consolas" w:cs="Times New Roman"/>
+          <w:color w:val="ABB2BF"/>
+          <w:sz w:val="25"/>
+          <w:szCs w:val="25"/>
+          <w:lang w:val="en-US"/>
+        </w:rPr>
+      </w:pPr>
+      <w:r>
+        <w:rPr>
+          <w:rFonts w:ascii="Consolas" w:eastAsia="Times New Roman" w:hAnsi="Consolas" w:cs="Times New Roman"/>
+          <w:color w:val="C678DD"/>
+          <w:sz w:val="25"/>
+          <w:szCs w:val="25"/>
+          <w:lang w:val="en-US"/>
+        </w:rPr>
+        <w:t>ADD</w:t>
+      </w:r>
+      <w:r>
+        <w:rPr>
+          <w:rFonts w:ascii="Consolas" w:eastAsia="Times New Roman" w:hAnsi="Consolas" w:cs="Times New Roman"/>
+          <w:color w:val="ABB2BF"/>
+          <w:sz w:val="25"/>
+          <w:szCs w:val="25"/>
+          <w:lang w:val="en-US"/>
+        </w:rPr>
+        <w:t xml:space="preserve"> </w:t>
+      </w:r>
+      <w:r>
+        <w:rPr>
+          <w:rFonts w:ascii="Consolas" w:eastAsia="Times New Roman" w:hAnsi="Consolas" w:cs="Times New Roman"/>
+          <w:color w:val="C678DD"/>
+          <w:sz w:val="25"/>
+          <w:szCs w:val="25"/>
+          <w:lang w:val="en-US"/>
+        </w:rPr>
+        <w:t>CONSTRAINT</w:t>
+      </w:r>
+      <w:r>
+        <w:rPr>
+          <w:rFonts w:ascii="Consolas" w:eastAsia="Times New Roman" w:hAnsi="Consolas" w:cs="Times New Roman"/>
+          <w:color w:val="ABB2BF"/>
+          <w:sz w:val="25"/>
+          <w:szCs w:val="25"/>
+          <w:lang w:val="en-US"/>
+        </w:rPr>
+        <w:t xml:space="preserve"> dim_cust_pk </w:t>
+      </w:r>
+      <w:r>
+        <w:rPr>
+          <w:rFonts w:ascii="Consolas" w:eastAsia="Times New Roman" w:hAnsi="Consolas" w:cs="Times New Roman"/>
+          <w:color w:val="C678DD"/>
+          <w:sz w:val="25"/>
+          <w:szCs w:val="25"/>
+          <w:lang w:val="en-US"/>
+        </w:rPr>
+        <w:t>PRIMARY</w:t>
+      </w:r>
+      <w:r>
+        <w:rPr>
+          <w:rFonts w:ascii="Consolas" w:eastAsia="Times New Roman" w:hAnsi="Consolas" w:cs="Times New Roman"/>
+          <w:color w:val="ABB2BF"/>
+          <w:sz w:val="25"/>
+          <w:szCs w:val="25"/>
+          <w:lang w:val="en-US"/>
+        </w:rPr>
+        <w:t xml:space="preserve"> </w:t>
+      </w:r>
+      <w:r>
+        <w:rPr>
+          <w:rFonts w:ascii="Consolas" w:eastAsia="Times New Roman" w:hAnsi="Consolas" w:cs="Times New Roman"/>
+          <w:color w:val="C678DD"/>
+          <w:sz w:val="25"/>
+          <w:szCs w:val="25"/>
+          <w:lang w:val="en-US"/>
+        </w:rPr>
+        <w:t>KEY</w:t>
+      </w:r>
+      <w:r>
+        <w:rPr>
+          <w:rFonts w:ascii="Consolas" w:eastAsia="Times New Roman" w:hAnsi="Consolas" w:cs="Times New Roman"/>
+          <w:color w:val="ABB2BF"/>
+          <w:sz w:val="25"/>
+          <w:szCs w:val="25"/>
+          <w:lang w:val="en-US"/>
+        </w:rPr>
+        <w:t xml:space="preserve"> (CustomerID);</w:t>
+      </w:r>
+    </w:p>
+    <w:p>
+      <w:pPr>
+        <w:shd w:val="clear" w:color="auto" w:fill="282C34"/>
+        <w:spacing w:after="0" w:line="330" w:lineRule="atLeast"/>
+        <w:rPr>
+          <w:rFonts w:ascii="Consolas" w:eastAsia="Times New Roman" w:hAnsi="Consolas" w:cs="Times New Roman"/>
+          <w:color w:val="ABB2BF"/>
+          <w:sz w:val="25"/>
+          <w:szCs w:val="25"/>
+          <w:lang w:val="en-US"/>
+        </w:rPr>
+      </w:pPr>
+    </w:p>
+    <w:p>
+      <w:pPr>
+        <w:shd w:val="clear" w:color="auto" w:fill="282C34"/>
+        <w:spacing w:after="0" w:line="330" w:lineRule="atLeast"/>
+        <w:rPr>
+          <w:rFonts w:ascii="Consolas" w:eastAsia="Times New Roman" w:hAnsi="Consolas" w:cs="Times New Roman"/>
+          <w:color w:val="ABB2BF"/>
+          <w:sz w:val="25"/>
+          <w:szCs w:val="25"/>
+          <w:lang w:val="en-US"/>
+        </w:rPr>
+      </w:pPr>
+      <w:r>
+        <w:rPr>
+          <w:rFonts w:ascii="Consolas" w:eastAsia="Times New Roman" w:hAnsi="Consolas" w:cs="Times New Roman"/>
+          <w:color w:val="C678DD"/>
+          <w:sz w:val="25"/>
+          <w:szCs w:val="25"/>
+          <w:lang w:val="en-US"/>
+        </w:rPr>
+        <w:t>ALTER</w:t>
+      </w:r>
+      <w:r>
+        <w:rPr>
+          <w:rFonts w:ascii="Consolas" w:eastAsia="Times New Roman" w:hAnsi="Consolas" w:cs="Times New Roman"/>
+          <w:color w:val="ABB2BF"/>
+          <w:sz w:val="25"/>
+          <w:szCs w:val="25"/>
+          <w:lang w:val="en-US"/>
+        </w:rPr>
+        <w:t xml:space="preserve"> </w:t>
+      </w:r>
+      <w:r>
+        <w:rPr>
+          <w:rFonts w:ascii="Consolas" w:eastAsia="Times New Roman" w:hAnsi="Consolas" w:cs="Times New Roman"/>
+          <w:color w:val="C678DD"/>
+          <w:sz w:val="25"/>
+          <w:szCs w:val="25"/>
+          <w:lang w:val="en-US"/>
+        </w:rPr>
+        <w:t>TABLE</w:t>
+      </w:r>
+      <w:r>
+        <w:rPr>
+          <w:rFonts w:ascii="Consolas" w:eastAsia="Times New Roman" w:hAnsi="Consolas" w:cs="Times New Roman"/>
+          <w:color w:val="ABB2BF"/>
+          <w:sz w:val="25"/>
+          <w:szCs w:val="25"/>
+          <w:lang w:val="en-US"/>
+        </w:rPr>
+        <w:t xml:space="preserve"> </w:t>
+      </w:r>
+      <w:r>
+        <w:rPr>
+          <w:rFonts w:ascii="Consolas" w:eastAsia="Times New Roman" w:hAnsi="Consolas" w:cs="Times New Roman"/>
+          <w:color w:val="D19A66"/>
+          <w:sz w:val="25"/>
+          <w:szCs w:val="25"/>
+          <w:lang w:val="en-US"/>
+        </w:rPr>
+        <w:t>Pynka</w:t>
+      </w:r>
+      <w:r>
+        <w:rPr>
+          <w:rFonts w:ascii="Consolas" w:eastAsia="Times New Roman" w:hAnsi="Consolas" w:cs="Times New Roman"/>
+          <w:color w:val="ABB2BF"/>
+          <w:sz w:val="25"/>
+          <w:szCs w:val="25"/>
+          <w:lang w:val="en-US"/>
+        </w:rPr>
+        <w:t>.</w:t>
+      </w:r>
+      <w:r>
+        <w:rPr>
+          <w:rFonts w:ascii="Consolas" w:eastAsia="Times New Roman" w:hAnsi="Consolas" w:cs="Times New Roman"/>
+          <w:color w:val="D19A66"/>
+          <w:sz w:val="25"/>
+          <w:szCs w:val="25"/>
+          <w:lang w:val="en-US"/>
+        </w:rPr>
+        <w:t>DIM_PRODUCT</w:t>
+      </w:r>
+    </w:p>
+    <w:p>
+      <w:pPr>
+        <w:shd w:val="clear" w:color="auto" w:fill="282C34"/>
+        <w:spacing w:after="0" w:line="330" w:lineRule="atLeast"/>
+        <w:rPr>
+          <w:rFonts w:ascii="Consolas" w:eastAsia="Times New Roman" w:hAnsi="Consolas" w:cs="Times New Roman"/>
+          <w:color w:val="ABB2BF"/>
+          <w:sz w:val="25"/>
+          <w:szCs w:val="25"/>
+          <w:lang w:val="en-US"/>
+        </w:rPr>
+      </w:pPr>
+      <w:r>
+        <w:rPr>
+          <w:rFonts w:ascii="Consolas" w:eastAsia="Times New Roman" w:hAnsi="Consolas" w:cs="Times New Roman"/>
+          <w:color w:val="C678DD"/>
+          <w:sz w:val="25"/>
+          <w:szCs w:val="25"/>
+          <w:lang w:val="en-US"/>
+        </w:rPr>
+        <w:t>ADD</w:t>
+      </w:r>
+      <w:r>
+        <w:rPr>
+          <w:rFonts w:ascii="Consolas" w:eastAsia="Times New Roman" w:hAnsi="Consolas" w:cs="Times New Roman"/>
+          <w:color w:val="ABB2BF"/>
+          <w:sz w:val="25"/>
+          <w:szCs w:val="25"/>
+          <w:lang w:val="en-US"/>
+        </w:rPr>
+        <w:t xml:space="preserve"> </w:t>
+      </w:r>
+      <w:r>
+        <w:rPr>
+          <w:rFonts w:ascii="Consolas" w:eastAsia="Times New Roman" w:hAnsi="Consolas" w:cs="Times New Roman"/>
+          <w:color w:val="C678DD"/>
+          <w:sz w:val="25"/>
+          <w:szCs w:val="25"/>
+          <w:lang w:val="en-US"/>
+        </w:rPr>
+        <w:t>CONSTRAINT</w:t>
+      </w:r>
+      <w:r>
+        <w:rPr>
+          <w:rFonts w:ascii="Consolas" w:eastAsia="Times New Roman" w:hAnsi="Consolas" w:cs="Times New Roman"/>
+          <w:color w:val="ABB2BF"/>
+          <w:sz w:val="25"/>
+          <w:szCs w:val="25"/>
+          <w:lang w:val="en-US"/>
+        </w:rPr>
+        <w:t xml:space="preserve"> dim_prod_pk </w:t>
+      </w:r>
+      <w:r>
+        <w:rPr>
+          <w:rFonts w:ascii="Consolas" w:eastAsia="Times New Roman" w:hAnsi="Consolas" w:cs="Times New Roman"/>
+          <w:color w:val="C678DD"/>
+          <w:sz w:val="25"/>
+          <w:szCs w:val="25"/>
+          <w:lang w:val="en-US"/>
+        </w:rPr>
+        <w:t>PRIMARY</w:t>
+      </w:r>
+      <w:r>
+        <w:rPr>
+          <w:rFonts w:ascii="Consolas" w:eastAsia="Times New Roman" w:hAnsi="Consolas" w:cs="Times New Roman"/>
+          <w:color w:val="ABB2BF"/>
+          <w:sz w:val="25"/>
+          <w:szCs w:val="25"/>
+          <w:lang w:val="en-US"/>
+        </w:rPr>
+        <w:t xml:space="preserve"> </w:t>
+      </w:r>
+      <w:r>
+        <w:rPr>
+          <w:rFonts w:ascii="Consolas" w:eastAsia="Times New Roman" w:hAnsi="Consolas" w:cs="Times New Roman"/>
+          <w:color w:val="C678DD"/>
+          <w:sz w:val="25"/>
+          <w:szCs w:val="25"/>
+          <w:lang w:val="en-US"/>
+        </w:rPr>
+        <w:t>KEY</w:t>
+      </w:r>
+      <w:r>
+        <w:rPr>
+          <w:rFonts w:ascii="Consolas" w:eastAsia="Times New Roman" w:hAnsi="Consolas" w:cs="Times New Roman"/>
+          <w:color w:val="ABB2BF"/>
+          <w:sz w:val="25"/>
+          <w:szCs w:val="25"/>
+          <w:lang w:val="en-US"/>
+        </w:rPr>
+        <w:t xml:space="preserve"> (ProductID);</w:t>
+      </w:r>
+    </w:p>
+    <w:p>
+      <w:pPr>
+        <w:shd w:val="clear" w:color="auto" w:fill="282C34"/>
+        <w:spacing w:after="0" w:line="330" w:lineRule="atLeast"/>
+        <w:rPr>
+          <w:rFonts w:ascii="Consolas" w:eastAsia="Times New Roman" w:hAnsi="Consolas" w:cs="Times New Roman"/>
+          <w:color w:val="ABB2BF"/>
+          <w:sz w:val="25"/>
+          <w:szCs w:val="25"/>
+          <w:lang w:val="en-US"/>
+        </w:rPr>
+      </w:pPr>
+    </w:p>
+    <w:p>
+      <w:pPr>
+        <w:shd w:val="clear" w:color="auto" w:fill="282C34"/>
+        <w:spacing w:after="0" w:line="330" w:lineRule="atLeast"/>
+        <w:rPr>
+          <w:rFonts w:ascii="Consolas" w:eastAsia="Times New Roman" w:hAnsi="Consolas" w:cs="Times New Roman"/>
+          <w:color w:val="ABB2BF"/>
+          <w:sz w:val="25"/>
+          <w:szCs w:val="25"/>
+          <w:lang w:val="en-US"/>
+        </w:rPr>
+      </w:pPr>
+      <w:r>
+        <w:rPr>
+          <w:rFonts w:ascii="Consolas" w:eastAsia="Times New Roman" w:hAnsi="Consolas" w:cs="Times New Roman"/>
+          <w:color w:val="C678DD"/>
+          <w:sz w:val="25"/>
+          <w:szCs w:val="25"/>
+          <w:lang w:val="en-US"/>
+        </w:rPr>
+        <w:t>ALTER</w:t>
+      </w:r>
+      <w:r>
+        <w:rPr>
+          <w:rFonts w:ascii="Consolas" w:eastAsia="Times New Roman" w:hAnsi="Consolas" w:cs="Times New Roman"/>
+          <w:color w:val="ABB2BF"/>
+          <w:sz w:val="25"/>
+          <w:szCs w:val="25"/>
+          <w:lang w:val="en-US"/>
+        </w:rPr>
+        <w:t xml:space="preserve"> </w:t>
+      </w:r>
+      <w:r>
+        <w:rPr>
+          <w:rFonts w:ascii="Consolas" w:eastAsia="Times New Roman" w:hAnsi="Consolas" w:cs="Times New Roman"/>
+          <w:color w:val="C678DD"/>
+          <w:sz w:val="25"/>
+          <w:szCs w:val="25"/>
+          <w:lang w:val="en-US"/>
+        </w:rPr>
+        <w:t>TABLE</w:t>
+      </w:r>
+      <w:r>
+        <w:rPr>
+          <w:rFonts w:ascii="Consolas" w:eastAsia="Times New Roman" w:hAnsi="Consolas" w:cs="Times New Roman"/>
+          <w:color w:val="ABB2BF"/>
+          <w:sz w:val="25"/>
+          <w:szCs w:val="25"/>
+          <w:lang w:val="en-US"/>
+        </w:rPr>
+        <w:t xml:space="preserve"> </w:t>
+      </w:r>
+      <w:r>
+        <w:rPr>
+          <w:rFonts w:ascii="Consolas" w:eastAsia="Times New Roman" w:hAnsi="Consolas" w:cs="Times New Roman"/>
+          <w:color w:val="D19A66"/>
+          <w:sz w:val="25"/>
+          <w:szCs w:val="25"/>
+          <w:lang w:val="en-US"/>
+        </w:rPr>
+        <w:t>Pynka</w:t>
+      </w:r>
+      <w:r>
+        <w:rPr>
+          <w:rFonts w:ascii="Consolas" w:eastAsia="Times New Roman" w:hAnsi="Consolas" w:cs="Times New Roman"/>
+          <w:color w:val="ABB2BF"/>
+          <w:sz w:val="25"/>
+          <w:szCs w:val="25"/>
+          <w:lang w:val="en-US"/>
+        </w:rPr>
+        <w:t>.</w:t>
+      </w:r>
+      <w:r>
+        <w:rPr>
+          <w:rFonts w:ascii="Consolas" w:eastAsia="Times New Roman" w:hAnsi="Consolas" w:cs="Times New Roman"/>
+          <w:color w:val="D19A66"/>
+          <w:sz w:val="25"/>
+          <w:szCs w:val="25"/>
+          <w:lang w:val="en-US"/>
+        </w:rPr>
+        <w:t>DIM_SALESPERSON</w:t>
+      </w:r>
+    </w:p>
+    <w:p>
+      <w:pPr>
+        <w:shd w:val="clear" w:color="auto" w:fill="282C34"/>
+        <w:spacing w:after="0" w:line="330" w:lineRule="atLeast"/>
+        <w:rPr>
+          <w:rFonts w:ascii="Consolas" w:eastAsia="Times New Roman" w:hAnsi="Consolas" w:cs="Times New Roman"/>
+          <w:color w:val="ABB2BF"/>
+          <w:sz w:val="25"/>
+          <w:szCs w:val="25"/>
+          <w:lang w:val="en-US"/>
+        </w:rPr>
+      </w:pPr>
+      <w:r>
+        <w:rPr>
+          <w:rFonts w:ascii="Consolas" w:eastAsia="Times New Roman" w:hAnsi="Consolas" w:cs="Times New Roman"/>
+          <w:color w:val="C678DD"/>
+          <w:sz w:val="25"/>
+          <w:szCs w:val="25"/>
+          <w:lang w:val="en-US"/>
+        </w:rPr>
+        <w:t>ADD</w:t>
+      </w:r>
+      <w:r>
+        <w:rPr>
+          <w:rFonts w:ascii="Consolas" w:eastAsia="Times New Roman" w:hAnsi="Consolas" w:cs="Times New Roman"/>
+          <w:color w:val="ABB2BF"/>
+          <w:sz w:val="25"/>
+          <w:szCs w:val="25"/>
+          <w:lang w:val="en-US"/>
+        </w:rPr>
+        <w:t xml:space="preserve"> </w:t>
+      </w:r>
+      <w:r>
+        <w:rPr>
+          <w:rFonts w:ascii="Consolas" w:eastAsia="Times New Roman" w:hAnsi="Consolas" w:cs="Times New Roman"/>
+          <w:color w:val="C678DD"/>
+          <w:sz w:val="25"/>
+          <w:szCs w:val="25"/>
+          <w:lang w:val="en-US"/>
+        </w:rPr>
+        <w:t>CONSTRAINT</w:t>
+      </w:r>
+      <w:r>
+        <w:rPr>
+          <w:rFonts w:ascii="Consolas" w:eastAsia="Times New Roman" w:hAnsi="Consolas" w:cs="Times New Roman"/>
+          <w:color w:val="ABB2BF"/>
+          <w:sz w:val="25"/>
+          <w:szCs w:val="25"/>
+          <w:lang w:val="en-US"/>
+        </w:rPr>
+        <w:t xml:space="preserve"> dim_salespers_pk </w:t>
+      </w:r>
+      <w:r>
+        <w:rPr>
+          <w:rFonts w:ascii="Consolas" w:eastAsia="Times New Roman" w:hAnsi="Consolas" w:cs="Times New Roman"/>
+          <w:color w:val="C678DD"/>
+          <w:sz w:val="25"/>
+          <w:szCs w:val="25"/>
+          <w:lang w:val="en-US"/>
+        </w:rPr>
+        <w:t>PRIMARY</w:t>
+      </w:r>
+      <w:r>
+        <w:rPr>
+          <w:rFonts w:ascii="Consolas" w:eastAsia="Times New Roman" w:hAnsi="Consolas" w:cs="Times New Roman"/>
+          <w:color w:val="ABB2BF"/>
+          <w:sz w:val="25"/>
+          <w:szCs w:val="25"/>
+          <w:lang w:val="en-US"/>
+        </w:rPr>
+        <w:t xml:space="preserve"> </w:t>
+      </w:r>
+      <w:r>
+        <w:rPr>
+          <w:rFonts w:ascii="Consolas" w:eastAsia="Times New Roman" w:hAnsi="Consolas" w:cs="Times New Roman"/>
+          <w:color w:val="C678DD"/>
+          <w:sz w:val="25"/>
+          <w:szCs w:val="25"/>
+          <w:lang w:val="en-US"/>
+        </w:rPr>
+        <w:t>KEY</w:t>
+      </w:r>
+      <w:r>
+        <w:rPr>
+          <w:rFonts w:ascii="Consolas" w:eastAsia="Times New Roman" w:hAnsi="Consolas" w:cs="Times New Roman"/>
+          <w:color w:val="ABB2BF"/>
+          <w:sz w:val="25"/>
+          <w:szCs w:val="25"/>
+          <w:lang w:val="en-US"/>
+        </w:rPr>
+        <w:t xml:space="preserve"> (SalesPersonID);</w:t>
+      </w:r>
+    </w:p>
+    <w:p>
+      <w:pPr>
+        <w:shd w:val="clear" w:color="auto" w:fill="282C34"/>
+        <w:spacing w:after="0" w:line="330" w:lineRule="atLeast"/>
+        <w:rPr>
+          <w:rFonts w:ascii="Consolas" w:eastAsia="Times New Roman" w:hAnsi="Consolas" w:cs="Times New Roman"/>
+          <w:color w:val="ABB2BF"/>
+          <w:sz w:val="25"/>
+          <w:szCs w:val="25"/>
+          <w:lang w:val="en-US"/>
+        </w:rPr>
+      </w:pPr>
+    </w:p>
+    <w:p>
+      <w:pPr>
+        <w:shd w:val="clear" w:color="auto" w:fill="282C34"/>
+        <w:spacing w:after="0" w:line="330" w:lineRule="atLeast"/>
+        <w:rPr>
+          <w:rFonts w:ascii="Consolas" w:eastAsia="Times New Roman" w:hAnsi="Consolas" w:cs="Times New Roman"/>
+          <w:color w:val="ABB2BF"/>
+          <w:sz w:val="25"/>
+          <w:szCs w:val="25"/>
+          <w:lang w:val="en-US"/>
+        </w:rPr>
+      </w:pPr>
+      <w:r>
+        <w:rPr>
+          <w:rFonts w:ascii="Consolas" w:eastAsia="Times New Roman" w:hAnsi="Consolas" w:cs="Times New Roman"/>
+          <w:color w:val="C678DD"/>
+          <w:sz w:val="25"/>
+          <w:szCs w:val="25"/>
+          <w:lang w:val="en-US"/>
+        </w:rPr>
+        <w:t>ALTER</w:t>
+      </w:r>
+      <w:r>
+        <w:rPr>
+          <w:rFonts w:ascii="Consolas" w:eastAsia="Times New Roman" w:hAnsi="Consolas" w:cs="Times New Roman"/>
+          <w:color w:val="ABB2BF"/>
+          <w:sz w:val="25"/>
+          <w:szCs w:val="25"/>
+          <w:lang w:val="en-US"/>
+        </w:rPr>
+        <w:t xml:space="preserve"> </w:t>
+      </w:r>
+      <w:r>
+        <w:rPr>
+          <w:rFonts w:ascii="Consolas" w:eastAsia="Times New Roman" w:hAnsi="Consolas" w:cs="Times New Roman"/>
+          <w:color w:val="C678DD"/>
+          <w:sz w:val="25"/>
+          <w:szCs w:val="25"/>
+          <w:lang w:val="en-US"/>
+        </w:rPr>
+        <w:t>TABLE</w:t>
+      </w:r>
+      <w:r>
+        <w:rPr>
+          <w:rFonts w:ascii="Consolas" w:eastAsia="Times New Roman" w:hAnsi="Consolas" w:cs="Times New Roman"/>
+          <w:color w:val="ABB2BF"/>
+          <w:sz w:val="25"/>
+          <w:szCs w:val="25"/>
+          <w:lang w:val="en-US"/>
+        </w:rPr>
+        <w:t xml:space="preserve"> </w:t>
+      </w:r>
+      <w:r>
+        <w:rPr>
+          <w:rFonts w:ascii="Consolas" w:eastAsia="Times New Roman" w:hAnsi="Consolas" w:cs="Times New Roman"/>
+          <w:color w:val="D19A66"/>
+          <w:sz w:val="25"/>
+          <w:szCs w:val="25"/>
+          <w:lang w:val="en-US"/>
+        </w:rPr>
+        <w:t>Pynka</w:t>
+      </w:r>
+      <w:r>
+        <w:rPr>
+          <w:rFonts w:ascii="Consolas" w:eastAsia="Times New Roman" w:hAnsi="Consolas" w:cs="Times New Roman"/>
+          <w:color w:val="ABB2BF"/>
+          <w:sz w:val="25"/>
+          <w:szCs w:val="25"/>
+          <w:lang w:val="en-US"/>
+        </w:rPr>
+        <w:t>.</w:t>
+      </w:r>
+      <w:r>
+        <w:rPr>
+          <w:rFonts w:ascii="Consolas" w:eastAsia="Times New Roman" w:hAnsi="Consolas" w:cs="Times New Roman"/>
+          <w:color w:val="D19A66"/>
+          <w:sz w:val="25"/>
+          <w:szCs w:val="25"/>
+          <w:lang w:val="en-US"/>
+        </w:rPr>
+        <w:t>FACT_SALES</w:t>
+      </w:r>
+    </w:p>
+    <w:p>
+      <w:pPr>
+        <w:shd w:val="clear" w:color="auto" w:fill="282C34"/>
+        <w:spacing w:after="0" w:line="330" w:lineRule="atLeast"/>
+        <w:rPr>
+          <w:rFonts w:ascii="Consolas" w:eastAsia="Times New Roman" w:hAnsi="Consolas" w:cs="Times New Roman"/>
+          <w:color w:val="ABB2BF"/>
+          <w:sz w:val="25"/>
+          <w:szCs w:val="25"/>
+          <w:lang w:val="en-US"/>
+        </w:rPr>
+      </w:pPr>
+      <w:r>
+        <w:rPr>
+          <w:rFonts w:ascii="Consolas" w:eastAsia="Times New Roman" w:hAnsi="Consolas" w:cs="Times New Roman"/>
+          <w:color w:val="C678DD"/>
+          <w:sz w:val="25"/>
+          <w:szCs w:val="25"/>
+          <w:lang w:val="en-US"/>
+        </w:rPr>
+        <w:t>ADD</w:t>
+      </w:r>
+      <w:r>
+        <w:rPr>
+          <w:rFonts w:ascii="Consolas" w:eastAsia="Times New Roman" w:hAnsi="Consolas" w:cs="Times New Roman"/>
+          <w:color w:val="ABB2BF"/>
+          <w:sz w:val="25"/>
+          <w:szCs w:val="25"/>
+          <w:lang w:val="en-US"/>
+        </w:rPr>
+        <w:t xml:space="preserve"> </w:t>
+      </w:r>
+      <w:r>
+        <w:rPr>
+          <w:rFonts w:ascii="Consolas" w:eastAsia="Times New Roman" w:hAnsi="Consolas" w:cs="Times New Roman"/>
+          <w:color w:val="C678DD"/>
+          <w:sz w:val="25"/>
+          <w:szCs w:val="25"/>
+          <w:lang w:val="en-US"/>
+        </w:rPr>
+        <w:t>CONSTRAINT</w:t>
+      </w:r>
+      <w:r>
+        <w:rPr>
+          <w:rFonts w:ascii="Consolas" w:eastAsia="Times New Roman" w:hAnsi="Consolas" w:cs="Times New Roman"/>
+          <w:color w:val="ABB2BF"/>
+          <w:sz w:val="25"/>
+          <w:szCs w:val="25"/>
+          <w:lang w:val="en-US"/>
+        </w:rPr>
+        <w:t xml:space="preserve"> fact_sales_fk_prod </w:t>
+      </w:r>
+      <w:r>
+        <w:rPr>
+          <w:rFonts w:ascii="Consolas" w:eastAsia="Times New Roman" w:hAnsi="Consolas" w:cs="Times New Roman"/>
+          <w:color w:val="C678DD"/>
+          <w:sz w:val="25"/>
+          <w:szCs w:val="25"/>
+          <w:lang w:val="en-US"/>
+        </w:rPr>
+        <w:t>FOREIGN KEY</w:t>
+      </w:r>
+      <w:r>
+        <w:rPr>
+          <w:rFonts w:ascii="Consolas" w:eastAsia="Times New Roman" w:hAnsi="Consolas" w:cs="Times New Roman"/>
+          <w:color w:val="ABB2BF"/>
+          <w:sz w:val="25"/>
+          <w:szCs w:val="25"/>
+          <w:lang w:val="en-US"/>
+        </w:rPr>
+        <w:t xml:space="preserve"> (ProductID) </w:t>
+      </w:r>
+      <w:r>
+        <w:rPr>
+          <w:rFonts w:ascii="Consolas" w:eastAsia="Times New Roman" w:hAnsi="Consolas" w:cs="Times New Roman"/>
+          <w:color w:val="C678DD"/>
+          <w:sz w:val="25"/>
+          <w:szCs w:val="25"/>
+          <w:lang w:val="en-US"/>
+        </w:rPr>
+        <w:t>REFERENCES</w:t>
+      </w:r>
+      <w:r>
+        <w:rPr>
+          <w:rFonts w:ascii="Consolas" w:eastAsia="Times New Roman" w:hAnsi="Consolas" w:cs="Times New Roman"/>
+          <w:color w:val="ABB2BF"/>
+          <w:sz w:val="25"/>
+          <w:szCs w:val="25"/>
+          <w:lang w:val="en-US"/>
+        </w:rPr>
+        <w:t xml:space="preserve"> </w:t>
+      </w:r>
+      <w:r>
+        <w:rPr>
+          <w:rFonts w:ascii="Consolas" w:eastAsia="Times New Roman" w:hAnsi="Consolas" w:cs="Times New Roman"/>
+          <w:color w:val="D19A66"/>
+          <w:sz w:val="25"/>
+          <w:szCs w:val="25"/>
+          <w:lang w:val="en-US"/>
+        </w:rPr>
+        <w:t>Pynka</w:t>
+      </w:r>
+      <w:r>
+        <w:rPr>
+          <w:rFonts w:ascii="Consolas" w:eastAsia="Times New Roman" w:hAnsi="Consolas" w:cs="Times New Roman"/>
+          <w:color w:val="ABB2BF"/>
+          <w:sz w:val="25"/>
+          <w:szCs w:val="25"/>
+          <w:lang w:val="en-US"/>
+        </w:rPr>
+        <w:t>.</w:t>
+      </w:r>
+      <w:r>
+        <w:rPr>
+          <w:rFonts w:ascii="Consolas" w:eastAsia="Times New Roman" w:hAnsi="Consolas" w:cs="Times New Roman"/>
+          <w:color w:val="D19A66"/>
+          <w:sz w:val="25"/>
+          <w:szCs w:val="25"/>
+          <w:lang w:val="en-US"/>
+        </w:rPr>
+        <w:t>DIM_PRODUCT</w:t>
+      </w:r>
+      <w:r>
+        <w:rPr>
+          <w:rFonts w:ascii="Consolas" w:eastAsia="Times New Roman" w:hAnsi="Consolas" w:cs="Times New Roman"/>
+          <w:color w:val="ABB2BF"/>
+          <w:sz w:val="25"/>
+          <w:szCs w:val="25"/>
+          <w:lang w:val="en-US"/>
+        </w:rPr>
+        <w:t>(ProductID);</w:t>
+      </w:r>
+    </w:p>
+    <w:p>
+      <w:pPr>
+        <w:shd w:val="clear" w:color="auto" w:fill="282C34"/>
+        <w:spacing w:after="0" w:line="330" w:lineRule="atLeast"/>
+        <w:rPr>
+          <w:rFonts w:ascii="Consolas" w:eastAsia="Times New Roman" w:hAnsi="Consolas" w:cs="Times New Roman"/>
+          <w:color w:val="ABB2BF"/>
+          <w:sz w:val="25"/>
+          <w:szCs w:val="25"/>
+          <w:lang w:val="en-US"/>
+        </w:rPr>
+      </w:pPr>
+    </w:p>
+    <w:p>
+      <w:pPr>
+        <w:shd w:val="clear" w:color="auto" w:fill="282C34"/>
+        <w:spacing w:after="0" w:line="330" w:lineRule="atLeast"/>
+        <w:rPr>
+          <w:rFonts w:ascii="Consolas" w:eastAsia="Times New Roman" w:hAnsi="Consolas" w:cs="Times New Roman"/>
+          <w:color w:val="ABB2BF"/>
+          <w:sz w:val="25"/>
+          <w:szCs w:val="25"/>
+          <w:lang w:val="en-US"/>
+        </w:rPr>
+      </w:pPr>
+      <w:r>
+        <w:rPr>
+          <w:rFonts w:ascii="Consolas" w:eastAsia="Times New Roman" w:hAnsi="Consolas" w:cs="Times New Roman"/>
+          <w:color w:val="C678DD"/>
+          <w:sz w:val="25"/>
+          <w:szCs w:val="25"/>
+          <w:lang w:val="en-US"/>
+        </w:rPr>
+        <w:t>ALTER</w:t>
+      </w:r>
+      <w:r>
+        <w:rPr>
+          <w:rFonts w:ascii="Consolas" w:eastAsia="Times New Roman" w:hAnsi="Consolas" w:cs="Times New Roman"/>
+          <w:color w:val="ABB2BF"/>
+          <w:sz w:val="25"/>
+          <w:szCs w:val="25"/>
+          <w:lang w:val="en-US"/>
+        </w:rPr>
+        <w:t xml:space="preserve"> </w:t>
+      </w:r>
+      <w:r>
+        <w:rPr>
+          <w:rFonts w:ascii="Consolas" w:eastAsia="Times New Roman" w:hAnsi="Consolas" w:cs="Times New Roman"/>
+          <w:color w:val="C678DD"/>
+          <w:sz w:val="25"/>
+          <w:szCs w:val="25"/>
+          <w:lang w:val="en-US"/>
+        </w:rPr>
+        <w:t>TABLE</w:t>
+      </w:r>
+      <w:r>
+        <w:rPr>
+          <w:rFonts w:ascii="Consolas" w:eastAsia="Times New Roman" w:hAnsi="Consolas" w:cs="Times New Roman"/>
+          <w:color w:val="ABB2BF"/>
+          <w:sz w:val="25"/>
+          <w:szCs w:val="25"/>
+          <w:lang w:val="en-US"/>
+        </w:rPr>
+        <w:t xml:space="preserve"> </w:t>
+      </w:r>
+      <w:r>
+        <w:rPr>
+          <w:rFonts w:ascii="Consolas" w:eastAsia="Times New Roman" w:hAnsi="Consolas" w:cs="Times New Roman"/>
+          <w:color w:val="D19A66"/>
+          <w:sz w:val="25"/>
+          <w:szCs w:val="25"/>
+          <w:lang w:val="en-US"/>
+        </w:rPr>
+        <w:t>Pynka</w:t>
+      </w:r>
+      <w:r>
+        <w:rPr>
+          <w:rFonts w:ascii="Consolas" w:eastAsia="Times New Roman" w:hAnsi="Consolas" w:cs="Times New Roman"/>
+          <w:color w:val="ABB2BF"/>
+          <w:sz w:val="25"/>
+          <w:szCs w:val="25"/>
+          <w:lang w:val="en-US"/>
+        </w:rPr>
+        <w:t>.</w:t>
+      </w:r>
+      <w:r>
+        <w:rPr>
+          <w:rFonts w:ascii="Consolas" w:eastAsia="Times New Roman" w:hAnsi="Consolas" w:cs="Times New Roman"/>
+          <w:color w:val="D19A66"/>
+          <w:sz w:val="25"/>
+          <w:szCs w:val="25"/>
+          <w:lang w:val="en-US"/>
+        </w:rPr>
+        <w:t>FACT_SALES</w:t>
+      </w:r>
+    </w:p>
+    <w:p>
+      <w:pPr>
+        <w:shd w:val="clear" w:color="auto" w:fill="282C34"/>
+        <w:spacing w:after="0" w:line="330" w:lineRule="atLeast"/>
+        <w:rPr>
+          <w:rFonts w:ascii="Consolas" w:eastAsia="Times New Roman" w:hAnsi="Consolas" w:cs="Times New Roman"/>
+          <w:color w:val="ABB2BF"/>
+          <w:sz w:val="25"/>
+          <w:szCs w:val="25"/>
+          <w:lang w:val="en-US"/>
+        </w:rPr>
+      </w:pPr>
+      <w:r>
+        <w:rPr>
+          <w:rFonts w:ascii="Consolas" w:eastAsia="Times New Roman" w:hAnsi="Consolas" w:cs="Times New Roman"/>
+          <w:color w:val="C678DD"/>
+          <w:sz w:val="25"/>
+          <w:szCs w:val="25"/>
+          <w:lang w:val="en-US"/>
+        </w:rPr>
+        <w:t>ADD</w:t>
+      </w:r>
+      <w:r>
+        <w:rPr>
+          <w:rFonts w:ascii="Consolas" w:eastAsia="Times New Roman" w:hAnsi="Consolas" w:cs="Times New Roman"/>
+          <w:color w:val="ABB2BF"/>
+          <w:sz w:val="25"/>
+          <w:szCs w:val="25"/>
+          <w:lang w:val="en-US"/>
+        </w:rPr>
+        <w:t xml:space="preserve"> </w:t>
+      </w:r>
+      <w:r>
+        <w:rPr>
+          <w:rFonts w:ascii="Consolas" w:eastAsia="Times New Roman" w:hAnsi="Consolas" w:cs="Times New Roman"/>
+          <w:color w:val="C678DD"/>
+          <w:sz w:val="25"/>
+          <w:szCs w:val="25"/>
+          <w:lang w:val="en-US"/>
+        </w:rPr>
+        <w:t>CONSTRAINT</w:t>
+      </w:r>
+      <w:r>
+        <w:rPr>
+          <w:rFonts w:ascii="Consolas" w:eastAsia="Times New Roman" w:hAnsi="Consolas" w:cs="Times New Roman"/>
+          <w:color w:val="ABB2BF"/>
+          <w:sz w:val="25"/>
+          <w:szCs w:val="25"/>
+          <w:lang w:val="en-US"/>
+        </w:rPr>
+        <w:t xml:space="preserve"> fact_sales_fk_cust </w:t>
+      </w:r>
+      <w:r>
+        <w:rPr>
+          <w:rFonts w:ascii="Consolas" w:eastAsia="Times New Roman" w:hAnsi="Consolas" w:cs="Times New Roman"/>
+          <w:color w:val="C678DD"/>
+          <w:sz w:val="25"/>
+          <w:szCs w:val="25"/>
+          <w:lang w:val="en-US"/>
+        </w:rPr>
+        <w:t>FOREIGN KEY</w:t>
+      </w:r>
+      <w:r>
+        <w:rPr>
+          <w:rFonts w:ascii="Consolas" w:eastAsia="Times New Roman" w:hAnsi="Consolas" w:cs="Times New Roman"/>
+          <w:color w:val="ABB2BF"/>
+          <w:sz w:val="25"/>
+          <w:szCs w:val="25"/>
+          <w:lang w:val="en-US"/>
+        </w:rPr>
+        <w:t xml:space="preserve"> (CustomerID) </w:t>
+      </w:r>
+      <w:r>
+        <w:rPr>
+          <w:rFonts w:ascii="Consolas" w:eastAsia="Times New Roman" w:hAnsi="Consolas" w:cs="Times New Roman"/>
+          <w:color w:val="C678DD"/>
+          <w:sz w:val="25"/>
+          <w:szCs w:val="25"/>
+          <w:lang w:val="en-US"/>
+        </w:rPr>
+        <w:t>REFERENCES</w:t>
+      </w:r>
+      <w:r>
+        <w:rPr>
+          <w:rFonts w:ascii="Consolas" w:eastAsia="Times New Roman" w:hAnsi="Consolas" w:cs="Times New Roman"/>
+          <w:color w:val="ABB2BF"/>
+          <w:sz w:val="25"/>
+          <w:szCs w:val="25"/>
+          <w:lang w:val="en-US"/>
+        </w:rPr>
+        <w:t xml:space="preserve"> </w:t>
+      </w:r>
+      <w:r>
+        <w:rPr>
+          <w:rFonts w:ascii="Consolas" w:eastAsia="Times New Roman" w:hAnsi="Consolas" w:cs="Times New Roman"/>
+          <w:color w:val="D19A66"/>
+          <w:sz w:val="25"/>
+          <w:szCs w:val="25"/>
+          <w:lang w:val="en-US"/>
+        </w:rPr>
+        <w:t>Pynka</w:t>
+      </w:r>
+      <w:r>
+        <w:rPr>
+          <w:rFonts w:ascii="Consolas" w:eastAsia="Times New Roman" w:hAnsi="Consolas" w:cs="Times New Roman"/>
+          <w:color w:val="ABB2BF"/>
+          <w:sz w:val="25"/>
+          <w:szCs w:val="25"/>
+          <w:lang w:val="en-US"/>
+        </w:rPr>
+        <w:t>.</w:t>
+      </w:r>
+      <w:r>
+        <w:rPr>
+          <w:rFonts w:ascii="Consolas" w:eastAsia="Times New Roman" w:hAnsi="Consolas" w:cs="Times New Roman"/>
+          <w:color w:val="D19A66"/>
+          <w:sz w:val="25"/>
+          <w:szCs w:val="25"/>
+          <w:lang w:val="en-US"/>
+        </w:rPr>
+        <w:t>DIM_CUSTOMER</w:t>
+      </w:r>
+      <w:r>
+        <w:rPr>
+          <w:rFonts w:ascii="Consolas" w:eastAsia="Times New Roman" w:hAnsi="Consolas" w:cs="Times New Roman"/>
+          <w:color w:val="ABB2BF"/>
+          <w:sz w:val="25"/>
+          <w:szCs w:val="25"/>
+          <w:lang w:val="en-US"/>
+        </w:rPr>
+        <w:t>(CustomerID);</w:t>
+      </w:r>
+    </w:p>
+    <w:p>
+      <w:pPr>
+        <w:shd w:val="clear" w:color="auto" w:fill="282C34"/>
+        <w:spacing w:after="0" w:line="330" w:lineRule="atLeast"/>
+        <w:rPr>
+          <w:rFonts w:ascii="Consolas" w:eastAsia="Times New Roman" w:hAnsi="Consolas" w:cs="Times New Roman"/>
+          <w:color w:val="ABB2BF"/>
+          <w:sz w:val="25"/>
+          <w:szCs w:val="25"/>
+          <w:lang w:val="en-US"/>
+        </w:rPr>
+      </w:pPr>
+      <w:r>
+        <w:rPr>
+          <w:rFonts w:ascii="Consolas" w:eastAsia="Times New Roman" w:hAnsi="Consolas" w:cs="Times New Roman"/>
+          <w:color w:val="C678DD"/>
+          <w:sz w:val="25"/>
+          <w:szCs w:val="25"/>
+          <w:lang w:val="en-US"/>
+        </w:rPr>
+        <w:br/>
+      </w:r>
+      <w:r>
+        <w:rPr>
+          <w:rFonts w:ascii="Consolas" w:eastAsia="Times New Roman" w:hAnsi="Consolas" w:cs="Times New Roman"/>
+          <w:color w:val="C678DD"/>
+          <w:sz w:val="25"/>
+          <w:szCs w:val="25"/>
+          <w:lang w:val="en-US"/>
+        </w:rPr>
+        <w:t>ALTER</w:t>
+      </w:r>
+      <w:r>
+        <w:rPr>
+          <w:rFonts w:ascii="Consolas" w:eastAsia="Times New Roman" w:hAnsi="Consolas" w:cs="Times New Roman"/>
+          <w:color w:val="ABB2BF"/>
+          <w:sz w:val="25"/>
+          <w:szCs w:val="25"/>
+          <w:lang w:val="en-US"/>
+        </w:rPr>
+        <w:t xml:space="preserve"> </w:t>
+      </w:r>
+      <w:r>
+        <w:rPr>
+          <w:rFonts w:ascii="Consolas" w:eastAsia="Times New Roman" w:hAnsi="Consolas" w:cs="Times New Roman"/>
+          <w:color w:val="C678DD"/>
+          <w:sz w:val="25"/>
+          <w:szCs w:val="25"/>
+          <w:lang w:val="en-US"/>
+        </w:rPr>
+        <w:t>TABLE</w:t>
+      </w:r>
+      <w:r>
+        <w:rPr>
+          <w:rFonts w:ascii="Consolas" w:eastAsia="Times New Roman" w:hAnsi="Consolas" w:cs="Times New Roman"/>
+          <w:color w:val="ABB2BF"/>
+          <w:sz w:val="25"/>
+          <w:szCs w:val="25"/>
+          <w:lang w:val="en-US"/>
+        </w:rPr>
+        <w:t xml:space="preserve"> </w:t>
+      </w:r>
+      <w:r>
+        <w:rPr>
+          <w:rFonts w:ascii="Consolas" w:eastAsia="Times New Roman" w:hAnsi="Consolas" w:cs="Times New Roman"/>
+          <w:color w:val="D19A66"/>
+          <w:sz w:val="25"/>
+          <w:szCs w:val="25"/>
+          <w:lang w:val="en-US"/>
+        </w:rPr>
+        <w:t>Pynka</w:t>
+      </w:r>
+      <w:r>
+        <w:rPr>
+          <w:rFonts w:ascii="Consolas" w:eastAsia="Times New Roman" w:hAnsi="Consolas" w:cs="Times New Roman"/>
+          <w:color w:val="ABB2BF"/>
+          <w:sz w:val="25"/>
+          <w:szCs w:val="25"/>
+          <w:lang w:val="en-US"/>
+        </w:rPr>
+        <w:t>.</w:t>
+      </w:r>
+      <w:r>
+        <w:rPr>
+          <w:rFonts w:ascii="Consolas" w:eastAsia="Times New Roman" w:hAnsi="Consolas" w:cs="Times New Roman"/>
+          <w:color w:val="D19A66"/>
+          <w:sz w:val="25"/>
+          <w:szCs w:val="25"/>
+          <w:lang w:val="en-US"/>
+        </w:rPr>
+        <w:t>FACT_SALES</w:t>
+      </w:r>
+    </w:p>
+    <w:p>
+      <w:pPr>
+        <w:shd w:val="clear" w:color="auto" w:fill="282C34"/>
+        <w:spacing w:after="0" w:line="330" w:lineRule="atLeast"/>
+        <w:rPr>
+          <w:rFonts w:ascii="Consolas" w:eastAsia="Times New Roman" w:hAnsi="Consolas" w:cs="Times New Roman"/>
+          <w:color w:val="ABB2BF"/>
+          <w:sz w:val="25"/>
+          <w:szCs w:val="25"/>
+          <w:lang w:val="en-US"/>
+        </w:rPr>
+      </w:pPr>
+      <w:r>
+        <w:rPr>
+          <w:rFonts w:ascii="Consolas" w:eastAsia="Times New Roman" w:hAnsi="Consolas" w:cs="Times New Roman"/>
+          <w:color w:val="C678DD"/>
+          <w:sz w:val="25"/>
+          <w:szCs w:val="25"/>
+          <w:lang w:val="en-US"/>
+        </w:rPr>
+        <w:t>ADD</w:t>
+      </w:r>
+      <w:r>
+        <w:rPr>
+          <w:rFonts w:ascii="Consolas" w:eastAsia="Times New Roman" w:hAnsi="Consolas" w:cs="Times New Roman"/>
+          <w:color w:val="ABB2BF"/>
+          <w:sz w:val="25"/>
+          <w:szCs w:val="25"/>
+          <w:lang w:val="en-US"/>
+        </w:rPr>
+        <w:t xml:space="preserve"> </w:t>
+      </w:r>
+      <w:r>
+        <w:rPr>
+          <w:rFonts w:ascii="Consolas" w:eastAsia="Times New Roman" w:hAnsi="Consolas" w:cs="Times New Roman"/>
+          <w:color w:val="C678DD"/>
+          <w:sz w:val="25"/>
+          <w:szCs w:val="25"/>
+          <w:lang w:val="en-US"/>
+        </w:rPr>
+        <w:t>CONSTRAINT</w:t>
+      </w:r>
+      <w:r>
+        <w:rPr>
+          <w:rFonts w:ascii="Consolas" w:eastAsia="Times New Roman" w:hAnsi="Consolas" w:cs="Times New Roman"/>
+          <w:color w:val="ABB2BF"/>
+          <w:sz w:val="25"/>
+          <w:szCs w:val="25"/>
+          <w:lang w:val="en-US"/>
+        </w:rPr>
+        <w:t xml:space="preserve"> fact_sales_fk_salesper </w:t>
+      </w:r>
+      <w:r>
+        <w:rPr>
+          <w:rFonts w:ascii="Consolas" w:eastAsia="Times New Roman" w:hAnsi="Consolas" w:cs="Times New Roman"/>
+          <w:color w:val="C678DD"/>
+          <w:sz w:val="25"/>
+          <w:szCs w:val="25"/>
+          <w:lang w:val="en-US"/>
+        </w:rPr>
+        <w:t>FOREIGN KEY</w:t>
+      </w:r>
+      <w:r>
+        <w:rPr>
+          <w:rFonts w:ascii="Consolas" w:eastAsia="Times New Roman" w:hAnsi="Consolas" w:cs="Times New Roman"/>
+          <w:color w:val="ABB2BF"/>
+          <w:sz w:val="25"/>
+          <w:szCs w:val="25"/>
+          <w:lang w:val="en-US"/>
+        </w:rPr>
+        <w:t xml:space="preserve"> (SalesPersonID) </w:t>
+      </w:r>
+      <w:r>
+        <w:rPr>
+          <w:rFonts w:ascii="Consolas" w:eastAsia="Times New Roman" w:hAnsi="Consolas" w:cs="Times New Roman"/>
+          <w:color w:val="C678DD"/>
+          <w:sz w:val="25"/>
+          <w:szCs w:val="25"/>
+          <w:lang w:val="en-US"/>
+        </w:rPr>
+        <w:t>REFERENCES</w:t>
+      </w:r>
+      <w:r>
+        <w:rPr>
+          <w:rFonts w:ascii="Consolas" w:eastAsia="Times New Roman" w:hAnsi="Consolas" w:cs="Times New Roman"/>
+          <w:color w:val="ABB2BF"/>
+          <w:sz w:val="25"/>
+          <w:szCs w:val="25"/>
+          <w:lang w:val="en-US"/>
+        </w:rPr>
+        <w:t xml:space="preserve"> </w:t>
+      </w:r>
+      <w:r>
+        <w:rPr>
+          <w:rFonts w:ascii="Consolas" w:eastAsia="Times New Roman" w:hAnsi="Consolas" w:cs="Times New Roman"/>
+          <w:color w:val="D19A66"/>
+          <w:sz w:val="25"/>
+          <w:szCs w:val="25"/>
+          <w:lang w:val="en-US"/>
+        </w:rPr>
+        <w:t>Pynka</w:t>
+      </w:r>
+      <w:r>
+        <w:rPr>
+          <w:rFonts w:ascii="Consolas" w:eastAsia="Times New Roman" w:hAnsi="Consolas" w:cs="Times New Roman"/>
+          <w:color w:val="ABB2BF"/>
+          <w:sz w:val="25"/>
+          <w:szCs w:val="25"/>
+          <w:lang w:val="en-US"/>
+        </w:rPr>
+        <w:t>.</w:t>
+      </w:r>
+      <w:r>
+        <w:rPr>
+          <w:rFonts w:ascii="Consolas" w:eastAsia="Times New Roman" w:hAnsi="Consolas" w:cs="Times New Roman"/>
+          <w:color w:val="D19A66"/>
+          <w:sz w:val="25"/>
+          <w:szCs w:val="25"/>
+          <w:lang w:val="en-US"/>
+        </w:rPr>
+        <w:t>DIM_SALESPERSON</w:t>
+      </w:r>
+      <w:r>
+        <w:rPr>
+          <w:rFonts w:ascii="Consolas" w:eastAsia="Times New Roman" w:hAnsi="Consolas" w:cs="Times New Roman"/>
+          <w:color w:val="ABB2BF"/>
+          <w:sz w:val="25"/>
+          <w:szCs w:val="25"/>
+          <w:lang w:val="en-US"/>
+        </w:rPr>
+        <w:t>(SalesPersonID);</w:t>
+      </w:r>
+    </w:p>
+    <w:p>
+      <w:pPr>
         <w:rPr>
           <w:b/>
           <w:bCs/>
           <w:sz w:val="28"/>
           <w:szCs w:val="28"/>
-        </w:rPr>
-        <w:t>.1</w:t>
-      </w:r>
-    </w:p>
-    <w:p>
-      <w:pPr>
-        <w:shd w:val="clear" w:color="auto" w:fill="282C34"/>
-        <w:spacing w:after="0" w:line="330" w:lineRule="atLeast"/>
-        <w:rPr>
-          <w:rFonts w:ascii="Consolas" w:eastAsia="Times New Roman" w:hAnsi="Consolas" w:cs="Times New Roman"/>
-          <w:color w:val="ABB2BF"/>
-          <w:sz w:val="25"/>
-          <w:szCs w:val="25"/>
-          <w:lang w:val="en-US"/>
-        </w:rPr>
-      </w:pPr>
-      <w:r>
-        <w:rPr>
-          <w:rFonts w:ascii="Consolas" w:eastAsia="Times New Roman" w:hAnsi="Consolas" w:cs="Times New Roman"/>
-          <w:color w:val="C678DD"/>
-          <w:sz w:val="25"/>
-          <w:szCs w:val="25"/>
-          <w:lang w:val="en-US"/>
-        </w:rPr>
-        <w:t>ALTER</w:t>
-      </w:r>
-      <w:r>
-        <w:rPr>
-          <w:rFonts w:ascii="Consolas" w:eastAsia="Times New Roman" w:hAnsi="Consolas" w:cs="Times New Roman"/>
-          <w:color w:val="ABB2BF"/>
-          <w:sz w:val="25"/>
-          <w:szCs w:val="25"/>
-          <w:lang w:val="en-US"/>
-        </w:rPr>
-        <w:t xml:space="preserve"> </w:t>
-      </w:r>
-      <w:r>
-        <w:rPr>
-          <w:rFonts w:ascii="Consolas" w:eastAsia="Times New Roman" w:hAnsi="Consolas" w:cs="Times New Roman"/>
-          <w:color w:val="C678DD"/>
-          <w:sz w:val="25"/>
-          <w:szCs w:val="25"/>
-          <w:lang w:val="en-US"/>
-        </w:rPr>
-        <w:t>TABLE</w:t>
-      </w:r>
-      <w:r>
-        <w:rPr>
-          <w:rFonts w:ascii="Consolas" w:eastAsia="Times New Roman" w:hAnsi="Consolas" w:cs="Times New Roman"/>
-          <w:color w:val="ABB2BF"/>
-          <w:sz w:val="25"/>
-          <w:szCs w:val="25"/>
-          <w:lang w:val="en-US"/>
-        </w:rPr>
-        <w:t xml:space="preserve"> </w:t>
-      </w:r>
-      <w:r>
-        <w:rPr>
-          <w:rFonts w:ascii="Consolas" w:eastAsia="Times New Roman" w:hAnsi="Consolas" w:cs="Times New Roman"/>
-          <w:color w:val="D19A66"/>
-          <w:sz w:val="25"/>
-          <w:szCs w:val="25"/>
-          <w:lang w:val="en-US"/>
-        </w:rPr>
-        <w:t>Pynka</w:t>
-      </w:r>
-      <w:r>
-        <w:rPr>
-          <w:rFonts w:ascii="Consolas" w:eastAsia="Times New Roman" w:hAnsi="Consolas" w:cs="Times New Roman"/>
-          <w:color w:val="ABB2BF"/>
-          <w:sz w:val="25"/>
-          <w:szCs w:val="25"/>
-          <w:lang w:val="en-US"/>
-        </w:rPr>
-        <w:t>.</w:t>
-      </w:r>
-      <w:r>
-        <w:rPr>
-          <w:rFonts w:ascii="Consolas" w:eastAsia="Times New Roman" w:hAnsi="Consolas" w:cs="Times New Roman"/>
-          <w:color w:val="D19A66"/>
-          <w:sz w:val="25"/>
-          <w:szCs w:val="25"/>
-          <w:lang w:val="en-US"/>
-        </w:rPr>
-        <w:t>DIM_CUSTOMER</w:t>
-      </w:r>
-    </w:p>
-    <w:p>
-      <w:pPr>
-        <w:shd w:val="clear" w:color="auto" w:fill="282C34"/>
-        <w:spacing w:after="0" w:line="330" w:lineRule="atLeast"/>
-        <w:rPr>
-          <w:rFonts w:ascii="Consolas" w:eastAsia="Times New Roman" w:hAnsi="Consolas" w:cs="Times New Roman"/>
-          <w:color w:val="ABB2BF"/>
-          <w:sz w:val="25"/>
-          <w:szCs w:val="25"/>
-          <w:lang w:val="en-US"/>
-        </w:rPr>
-      </w:pPr>
-      <w:r>
-        <w:rPr>
-          <w:rFonts w:ascii="Consolas" w:eastAsia="Times New Roman" w:hAnsi="Consolas" w:cs="Times New Roman"/>
-          <w:color w:val="C678DD"/>
-          <w:sz w:val="25"/>
-          <w:szCs w:val="25"/>
-          <w:lang w:val="en-US"/>
-        </w:rPr>
-        <w:t>ADD</w:t>
-      </w:r>
-      <w:r>
-        <w:rPr>
-          <w:rFonts w:ascii="Consolas" w:eastAsia="Times New Roman" w:hAnsi="Consolas" w:cs="Times New Roman"/>
-          <w:color w:val="ABB2BF"/>
-          <w:sz w:val="25"/>
-          <w:szCs w:val="25"/>
-          <w:lang w:val="en-US"/>
-        </w:rPr>
-        <w:t xml:space="preserve"> </w:t>
-      </w:r>
-      <w:r>
-        <w:rPr>
-          <w:rFonts w:ascii="Consolas" w:eastAsia="Times New Roman" w:hAnsi="Consolas" w:cs="Times New Roman"/>
-          <w:color w:val="C678DD"/>
-          <w:sz w:val="25"/>
-          <w:szCs w:val="25"/>
-          <w:lang w:val="en-US"/>
-        </w:rPr>
-        <w:t>CONSTRAINT</w:t>
-      </w:r>
-      <w:r>
-        <w:rPr>
-          <w:rFonts w:ascii="Consolas" w:eastAsia="Times New Roman" w:hAnsi="Consolas" w:cs="Times New Roman"/>
-          <w:color w:val="ABB2BF"/>
-          <w:sz w:val="25"/>
-          <w:szCs w:val="25"/>
-          <w:lang w:val="en-US"/>
-        </w:rPr>
-        <w:t xml:space="preserve"> dim_cust_pk </w:t>
-      </w:r>
-      <w:r>
-        <w:rPr>
-          <w:rFonts w:ascii="Consolas" w:eastAsia="Times New Roman" w:hAnsi="Consolas" w:cs="Times New Roman"/>
-          <w:color w:val="C678DD"/>
-          <w:sz w:val="25"/>
-          <w:szCs w:val="25"/>
-          <w:lang w:val="en-US"/>
-        </w:rPr>
-        <w:t>PRIMARY</w:t>
-      </w:r>
-      <w:r>
-        <w:rPr>
-          <w:rFonts w:ascii="Consolas" w:eastAsia="Times New Roman" w:hAnsi="Consolas" w:cs="Times New Roman"/>
-          <w:color w:val="ABB2BF"/>
-          <w:sz w:val="25"/>
-          <w:szCs w:val="25"/>
-          <w:lang w:val="en-US"/>
-        </w:rPr>
-        <w:t xml:space="preserve"> </w:t>
-      </w:r>
-      <w:r>
-        <w:rPr>
-          <w:rFonts w:ascii="Consolas" w:eastAsia="Times New Roman" w:hAnsi="Consolas" w:cs="Times New Roman"/>
-          <w:color w:val="C678DD"/>
-          <w:sz w:val="25"/>
-          <w:szCs w:val="25"/>
-          <w:lang w:val="en-US"/>
-        </w:rPr>
-        <w:t>KEY</w:t>
-      </w:r>
-      <w:r>
-        <w:rPr>
-          <w:rFonts w:ascii="Consolas" w:eastAsia="Times New Roman" w:hAnsi="Consolas" w:cs="Times New Roman"/>
-          <w:color w:val="ABB2BF"/>
-          <w:sz w:val="25"/>
-          <w:szCs w:val="25"/>
-          <w:lang w:val="en-US"/>
-        </w:rPr>
-        <w:t xml:space="preserve"> (CustomerID);</w:t>
-      </w:r>
-    </w:p>
-    <w:p>
-      <w:pPr>
-        <w:shd w:val="clear" w:color="auto" w:fill="282C34"/>
-        <w:spacing w:after="0" w:line="330" w:lineRule="atLeast"/>
-        <w:rPr>
-          <w:rFonts w:ascii="Consolas" w:eastAsia="Times New Roman" w:hAnsi="Consolas" w:cs="Times New Roman"/>
-          <w:color w:val="ABB2BF"/>
-          <w:sz w:val="25"/>
-          <w:szCs w:val="25"/>
-          <w:lang w:val="en-US"/>
-        </w:rPr>
-      </w:pPr>
-    </w:p>
-    <w:p>
-      <w:pPr>
-        <w:shd w:val="clear" w:color="auto" w:fill="282C34"/>
-        <w:spacing w:after="0" w:line="330" w:lineRule="atLeast"/>
-        <w:rPr>
-          <w:rFonts w:ascii="Consolas" w:eastAsia="Times New Roman" w:hAnsi="Consolas" w:cs="Times New Roman"/>
-          <w:color w:val="ABB2BF"/>
-          <w:sz w:val="25"/>
-          <w:szCs w:val="25"/>
-          <w:lang w:val="en-US"/>
-        </w:rPr>
-      </w:pPr>
-      <w:r>
-        <w:rPr>
-          <w:rFonts w:ascii="Consolas" w:eastAsia="Times New Roman" w:hAnsi="Consolas" w:cs="Times New Roman"/>
-          <w:color w:val="C678DD"/>
-          <w:sz w:val="25"/>
-          <w:szCs w:val="25"/>
-          <w:lang w:val="en-US"/>
-        </w:rPr>
-        <w:t>ALTER</w:t>
-      </w:r>
-      <w:r>
-        <w:rPr>
-          <w:rFonts w:ascii="Consolas" w:eastAsia="Times New Roman" w:hAnsi="Consolas" w:cs="Times New Roman"/>
-          <w:color w:val="ABB2BF"/>
-          <w:sz w:val="25"/>
-          <w:szCs w:val="25"/>
-          <w:lang w:val="en-US"/>
-        </w:rPr>
-        <w:t xml:space="preserve"> </w:t>
-      </w:r>
-      <w:r>
-        <w:rPr>
-          <w:rFonts w:ascii="Consolas" w:eastAsia="Times New Roman" w:hAnsi="Consolas" w:cs="Times New Roman"/>
-          <w:color w:val="C678DD"/>
-          <w:sz w:val="25"/>
-          <w:szCs w:val="25"/>
-          <w:lang w:val="en-US"/>
-        </w:rPr>
-        <w:t>TABLE</w:t>
-      </w:r>
-      <w:r>
-        <w:rPr>
-          <w:rFonts w:ascii="Consolas" w:eastAsia="Times New Roman" w:hAnsi="Consolas" w:cs="Times New Roman"/>
-          <w:color w:val="ABB2BF"/>
-          <w:sz w:val="25"/>
-          <w:szCs w:val="25"/>
-          <w:lang w:val="en-US"/>
-        </w:rPr>
-        <w:t xml:space="preserve"> </w:t>
-      </w:r>
-      <w:r>
-        <w:rPr>
-          <w:rFonts w:ascii="Consolas" w:eastAsia="Times New Roman" w:hAnsi="Consolas" w:cs="Times New Roman"/>
-          <w:color w:val="D19A66"/>
-          <w:sz w:val="25"/>
-          <w:szCs w:val="25"/>
-          <w:lang w:val="en-US"/>
-        </w:rPr>
-        <w:t>Pynka</w:t>
-      </w:r>
-      <w:r>
-        <w:rPr>
-          <w:rFonts w:ascii="Consolas" w:eastAsia="Times New Roman" w:hAnsi="Consolas" w:cs="Times New Roman"/>
-          <w:color w:val="ABB2BF"/>
-          <w:sz w:val="25"/>
-          <w:szCs w:val="25"/>
-          <w:lang w:val="en-US"/>
-        </w:rPr>
-        <w:t>.</w:t>
-      </w:r>
-      <w:r>
-        <w:rPr>
-          <w:rFonts w:ascii="Consolas" w:eastAsia="Times New Roman" w:hAnsi="Consolas" w:cs="Times New Roman"/>
-          <w:color w:val="D19A66"/>
-          <w:sz w:val="25"/>
-          <w:szCs w:val="25"/>
-          <w:lang w:val="en-US"/>
-        </w:rPr>
-        <w:t>DIM_PRODUCT</w:t>
-      </w:r>
-    </w:p>
-    <w:p>
-      <w:pPr>
-        <w:shd w:val="clear" w:color="auto" w:fill="282C34"/>
-        <w:spacing w:after="0" w:line="330" w:lineRule="atLeast"/>
-        <w:rPr>
-          <w:rFonts w:ascii="Consolas" w:eastAsia="Times New Roman" w:hAnsi="Consolas" w:cs="Times New Roman"/>
-          <w:color w:val="ABB2BF"/>
-          <w:sz w:val="25"/>
-          <w:szCs w:val="25"/>
-          <w:lang w:val="en-US"/>
-        </w:rPr>
-      </w:pPr>
-      <w:r>
-        <w:rPr>
-          <w:rFonts w:ascii="Consolas" w:eastAsia="Times New Roman" w:hAnsi="Consolas" w:cs="Times New Roman"/>
-          <w:color w:val="C678DD"/>
-          <w:sz w:val="25"/>
-          <w:szCs w:val="25"/>
-          <w:lang w:val="en-US"/>
-        </w:rPr>
-        <w:t>ADD</w:t>
-      </w:r>
-      <w:r>
-        <w:rPr>
-          <w:rFonts w:ascii="Consolas" w:eastAsia="Times New Roman" w:hAnsi="Consolas" w:cs="Times New Roman"/>
-          <w:color w:val="ABB2BF"/>
-          <w:sz w:val="25"/>
-          <w:szCs w:val="25"/>
-          <w:lang w:val="en-US"/>
-        </w:rPr>
-        <w:t xml:space="preserve"> </w:t>
-      </w:r>
-      <w:r>
-        <w:rPr>
-          <w:rFonts w:ascii="Consolas" w:eastAsia="Times New Roman" w:hAnsi="Consolas" w:cs="Times New Roman"/>
-          <w:color w:val="C678DD"/>
-          <w:sz w:val="25"/>
-          <w:szCs w:val="25"/>
-          <w:lang w:val="en-US"/>
-        </w:rPr>
-        <w:t>CONSTRAINT</w:t>
-      </w:r>
-      <w:r>
-        <w:rPr>
-          <w:rFonts w:ascii="Consolas" w:eastAsia="Times New Roman" w:hAnsi="Consolas" w:cs="Times New Roman"/>
-          <w:color w:val="ABB2BF"/>
-          <w:sz w:val="25"/>
-          <w:szCs w:val="25"/>
-          <w:lang w:val="en-US"/>
-        </w:rPr>
-        <w:t xml:space="preserve"> dim_prod_pk </w:t>
-      </w:r>
-      <w:r>
-        <w:rPr>
-          <w:rFonts w:ascii="Consolas" w:eastAsia="Times New Roman" w:hAnsi="Consolas" w:cs="Times New Roman"/>
-          <w:color w:val="C678DD"/>
-          <w:sz w:val="25"/>
-          <w:szCs w:val="25"/>
-          <w:lang w:val="en-US"/>
-        </w:rPr>
-        <w:t>PRIMARY</w:t>
-      </w:r>
-      <w:r>
-        <w:rPr>
-          <w:rFonts w:ascii="Consolas" w:eastAsia="Times New Roman" w:hAnsi="Consolas" w:cs="Times New Roman"/>
-          <w:color w:val="ABB2BF"/>
-          <w:sz w:val="25"/>
-          <w:szCs w:val="25"/>
-          <w:lang w:val="en-US"/>
-        </w:rPr>
-        <w:t xml:space="preserve"> </w:t>
-      </w:r>
-      <w:r>
-        <w:rPr>
-          <w:rFonts w:ascii="Consolas" w:eastAsia="Times New Roman" w:hAnsi="Consolas" w:cs="Times New Roman"/>
-          <w:color w:val="C678DD"/>
-          <w:sz w:val="25"/>
-          <w:szCs w:val="25"/>
-          <w:lang w:val="en-US"/>
-        </w:rPr>
-        <w:t>KEY</w:t>
-      </w:r>
-      <w:r>
-        <w:rPr>
-          <w:rFonts w:ascii="Consolas" w:eastAsia="Times New Roman" w:hAnsi="Consolas" w:cs="Times New Roman"/>
-          <w:color w:val="ABB2BF"/>
-          <w:sz w:val="25"/>
-          <w:szCs w:val="25"/>
-          <w:lang w:val="en-US"/>
-        </w:rPr>
-        <w:t xml:space="preserve"> (ProductID);</w:t>
-      </w:r>
-    </w:p>
-    <w:p>
-      <w:pPr>
-        <w:shd w:val="clear" w:color="auto" w:fill="282C34"/>
-        <w:spacing w:after="0" w:line="330" w:lineRule="atLeast"/>
-        <w:rPr>
-          <w:rFonts w:ascii="Consolas" w:eastAsia="Times New Roman" w:hAnsi="Consolas" w:cs="Times New Roman"/>
-          <w:color w:val="ABB2BF"/>
-          <w:sz w:val="25"/>
-          <w:szCs w:val="25"/>
-          <w:lang w:val="en-US"/>
-        </w:rPr>
-      </w:pPr>
-    </w:p>
-    <w:p>
-      <w:pPr>
-        <w:shd w:val="clear" w:color="auto" w:fill="282C34"/>
-        <w:spacing w:after="0" w:line="330" w:lineRule="atLeast"/>
-        <w:rPr>
-          <w:rFonts w:ascii="Consolas" w:eastAsia="Times New Roman" w:hAnsi="Consolas" w:cs="Times New Roman"/>
-          <w:color w:val="ABB2BF"/>
-          <w:sz w:val="25"/>
-          <w:szCs w:val="25"/>
-          <w:lang w:val="en-US"/>
-        </w:rPr>
-      </w:pPr>
-      <w:r>
-        <w:rPr>
-          <w:rFonts w:ascii="Consolas" w:eastAsia="Times New Roman" w:hAnsi="Consolas" w:cs="Times New Roman"/>
-          <w:color w:val="C678DD"/>
-          <w:sz w:val="25"/>
-          <w:szCs w:val="25"/>
-          <w:lang w:val="en-US"/>
-        </w:rPr>
-        <w:t>ALTER</w:t>
-      </w:r>
-      <w:r>
-        <w:rPr>
-          <w:rFonts w:ascii="Consolas" w:eastAsia="Times New Roman" w:hAnsi="Consolas" w:cs="Times New Roman"/>
-          <w:color w:val="ABB2BF"/>
-          <w:sz w:val="25"/>
-          <w:szCs w:val="25"/>
-          <w:lang w:val="en-US"/>
-        </w:rPr>
-        <w:t xml:space="preserve"> </w:t>
-      </w:r>
-      <w:r>
-        <w:rPr>
-          <w:rFonts w:ascii="Consolas" w:eastAsia="Times New Roman" w:hAnsi="Consolas" w:cs="Times New Roman"/>
-          <w:color w:val="C678DD"/>
-          <w:sz w:val="25"/>
-          <w:szCs w:val="25"/>
-          <w:lang w:val="en-US"/>
-        </w:rPr>
-        <w:t>TABLE</w:t>
-      </w:r>
-      <w:r>
-        <w:rPr>
-          <w:rFonts w:ascii="Consolas" w:eastAsia="Times New Roman" w:hAnsi="Consolas" w:cs="Times New Roman"/>
-          <w:color w:val="ABB2BF"/>
-          <w:sz w:val="25"/>
-          <w:szCs w:val="25"/>
-          <w:lang w:val="en-US"/>
-        </w:rPr>
-        <w:t xml:space="preserve"> </w:t>
-      </w:r>
-      <w:r>
-        <w:rPr>
-          <w:rFonts w:ascii="Consolas" w:eastAsia="Times New Roman" w:hAnsi="Consolas" w:cs="Times New Roman"/>
-          <w:color w:val="D19A66"/>
-          <w:sz w:val="25"/>
-          <w:szCs w:val="25"/>
-          <w:lang w:val="en-US"/>
-        </w:rPr>
-        <w:t>Pynka</w:t>
-      </w:r>
-      <w:r>
-        <w:rPr>
-          <w:rFonts w:ascii="Consolas" w:eastAsia="Times New Roman" w:hAnsi="Consolas" w:cs="Times New Roman"/>
-          <w:color w:val="ABB2BF"/>
-          <w:sz w:val="25"/>
-          <w:szCs w:val="25"/>
-          <w:lang w:val="en-US"/>
-        </w:rPr>
-        <w:t>.</w:t>
-      </w:r>
-      <w:r>
-        <w:rPr>
-          <w:rFonts w:ascii="Consolas" w:eastAsia="Times New Roman" w:hAnsi="Consolas" w:cs="Times New Roman"/>
-          <w:color w:val="D19A66"/>
-          <w:sz w:val="25"/>
-          <w:szCs w:val="25"/>
-          <w:lang w:val="en-US"/>
-        </w:rPr>
-        <w:t>DIM_SALESPERSON</w:t>
-      </w:r>
-    </w:p>
-    <w:p>
-      <w:pPr>
-        <w:shd w:val="clear" w:color="auto" w:fill="282C34"/>
-        <w:spacing w:after="0" w:line="330" w:lineRule="atLeast"/>
-        <w:rPr>
-          <w:rFonts w:ascii="Consolas" w:eastAsia="Times New Roman" w:hAnsi="Consolas" w:cs="Times New Roman"/>
-          <w:color w:val="ABB2BF"/>
-          <w:sz w:val="25"/>
-          <w:szCs w:val="25"/>
-          <w:lang w:val="en-US"/>
-        </w:rPr>
-      </w:pPr>
-      <w:r>
-        <w:rPr>
-          <w:rFonts w:ascii="Consolas" w:eastAsia="Times New Roman" w:hAnsi="Consolas" w:cs="Times New Roman"/>
-          <w:color w:val="C678DD"/>
-          <w:sz w:val="25"/>
-          <w:szCs w:val="25"/>
-          <w:lang w:val="en-US"/>
-        </w:rPr>
-        <w:t>ADD</w:t>
-      </w:r>
-      <w:r>
-        <w:rPr>
-          <w:rFonts w:ascii="Consolas" w:eastAsia="Times New Roman" w:hAnsi="Consolas" w:cs="Times New Roman"/>
-          <w:color w:val="ABB2BF"/>
-          <w:sz w:val="25"/>
-          <w:szCs w:val="25"/>
-          <w:lang w:val="en-US"/>
-        </w:rPr>
-        <w:t xml:space="preserve"> </w:t>
-      </w:r>
-      <w:r>
-        <w:rPr>
-          <w:rFonts w:ascii="Consolas" w:eastAsia="Times New Roman" w:hAnsi="Consolas" w:cs="Times New Roman"/>
-          <w:color w:val="C678DD"/>
-          <w:sz w:val="25"/>
-          <w:szCs w:val="25"/>
-          <w:lang w:val="en-US"/>
-        </w:rPr>
-        <w:t>CONSTRAINT</w:t>
-      </w:r>
-      <w:r>
-        <w:rPr>
-          <w:rFonts w:ascii="Consolas" w:eastAsia="Times New Roman" w:hAnsi="Consolas" w:cs="Times New Roman"/>
-          <w:color w:val="ABB2BF"/>
-          <w:sz w:val="25"/>
-          <w:szCs w:val="25"/>
-          <w:lang w:val="en-US"/>
-        </w:rPr>
-        <w:t xml:space="preserve"> dim_salespers_pk </w:t>
-      </w:r>
-      <w:r>
-        <w:rPr>
-          <w:rFonts w:ascii="Consolas" w:eastAsia="Times New Roman" w:hAnsi="Consolas" w:cs="Times New Roman"/>
-          <w:color w:val="C678DD"/>
-          <w:sz w:val="25"/>
-          <w:szCs w:val="25"/>
-          <w:lang w:val="en-US"/>
-        </w:rPr>
-        <w:t>PRIMARY</w:t>
-      </w:r>
-      <w:r>
-        <w:rPr>
-          <w:rFonts w:ascii="Consolas" w:eastAsia="Times New Roman" w:hAnsi="Consolas" w:cs="Times New Roman"/>
-          <w:color w:val="ABB2BF"/>
-          <w:sz w:val="25"/>
-          <w:szCs w:val="25"/>
-          <w:lang w:val="en-US"/>
-        </w:rPr>
-        <w:t xml:space="preserve"> </w:t>
-      </w:r>
-      <w:r>
-        <w:rPr>
-          <w:rFonts w:ascii="Consolas" w:eastAsia="Times New Roman" w:hAnsi="Consolas" w:cs="Times New Roman"/>
-          <w:color w:val="C678DD"/>
-          <w:sz w:val="25"/>
-          <w:szCs w:val="25"/>
-          <w:lang w:val="en-US"/>
-        </w:rPr>
-        <w:t>KEY</w:t>
-      </w:r>
-      <w:r>
-        <w:rPr>
-          <w:rFonts w:ascii="Consolas" w:eastAsia="Times New Roman" w:hAnsi="Consolas" w:cs="Times New Roman"/>
-          <w:color w:val="ABB2BF"/>
-          <w:sz w:val="25"/>
-          <w:szCs w:val="25"/>
-          <w:lang w:val="en-US"/>
-        </w:rPr>
-        <w:t xml:space="preserve"> (SalesPersonID);</w:t>
-      </w:r>
-    </w:p>
-    <w:p>
-      <w:pPr>
-        <w:shd w:val="clear" w:color="auto" w:fill="282C34"/>
-        <w:spacing w:after="0" w:line="330" w:lineRule="atLeast"/>
-        <w:rPr>
-          <w:rFonts w:ascii="Consolas" w:eastAsia="Times New Roman" w:hAnsi="Consolas" w:cs="Times New Roman"/>
-          <w:color w:val="ABB2BF"/>
-          <w:sz w:val="25"/>
-          <w:szCs w:val="25"/>
-          <w:lang w:val="en-US"/>
-        </w:rPr>
-      </w:pPr>
-    </w:p>
-    <w:p>
-      <w:pPr>
-        <w:shd w:val="clear" w:color="auto" w:fill="282C34"/>
-        <w:spacing w:after="0" w:line="330" w:lineRule="atLeast"/>
-        <w:rPr>
-          <w:rFonts w:ascii="Consolas" w:eastAsia="Times New Roman" w:hAnsi="Consolas" w:cs="Times New Roman"/>
-          <w:color w:val="ABB2BF"/>
-          <w:sz w:val="25"/>
-          <w:szCs w:val="25"/>
-          <w:lang w:val="en-US"/>
-        </w:rPr>
-      </w:pPr>
-      <w:r>
-        <w:rPr>
-          <w:rFonts w:ascii="Consolas" w:eastAsia="Times New Roman" w:hAnsi="Consolas" w:cs="Times New Roman"/>
-          <w:color w:val="C678DD"/>
-          <w:sz w:val="25"/>
-          <w:szCs w:val="25"/>
-          <w:lang w:val="en-US"/>
-        </w:rPr>
-        <w:t>ALTER</w:t>
-      </w:r>
-      <w:r>
-        <w:rPr>
-          <w:rFonts w:ascii="Consolas" w:eastAsia="Times New Roman" w:hAnsi="Consolas" w:cs="Times New Roman"/>
-          <w:color w:val="ABB2BF"/>
-          <w:sz w:val="25"/>
-          <w:szCs w:val="25"/>
-          <w:lang w:val="en-US"/>
-        </w:rPr>
-        <w:t xml:space="preserve"> </w:t>
-      </w:r>
-      <w:r>
-        <w:rPr>
-          <w:rFonts w:ascii="Consolas" w:eastAsia="Times New Roman" w:hAnsi="Consolas" w:cs="Times New Roman"/>
-          <w:color w:val="C678DD"/>
-          <w:sz w:val="25"/>
-          <w:szCs w:val="25"/>
-          <w:lang w:val="en-US"/>
-        </w:rPr>
-        <w:t>TABLE</w:t>
-      </w:r>
-      <w:r>
-        <w:rPr>
-          <w:rFonts w:ascii="Consolas" w:eastAsia="Times New Roman" w:hAnsi="Consolas" w:cs="Times New Roman"/>
-          <w:color w:val="ABB2BF"/>
-          <w:sz w:val="25"/>
-          <w:szCs w:val="25"/>
-          <w:lang w:val="en-US"/>
-        </w:rPr>
-        <w:t xml:space="preserve"> </w:t>
-      </w:r>
-      <w:r>
-        <w:rPr>
-          <w:rFonts w:ascii="Consolas" w:eastAsia="Times New Roman" w:hAnsi="Consolas" w:cs="Times New Roman"/>
-          <w:color w:val="D19A66"/>
-          <w:sz w:val="25"/>
-          <w:szCs w:val="25"/>
-          <w:lang w:val="en-US"/>
-        </w:rPr>
-        <w:t>Pynka</w:t>
-      </w:r>
-      <w:r>
-        <w:rPr>
-          <w:rFonts w:ascii="Consolas" w:eastAsia="Times New Roman" w:hAnsi="Consolas" w:cs="Times New Roman"/>
-          <w:color w:val="ABB2BF"/>
-          <w:sz w:val="25"/>
-          <w:szCs w:val="25"/>
-          <w:lang w:val="en-US"/>
-        </w:rPr>
-        <w:t>.</w:t>
-      </w:r>
-      <w:r>
-        <w:rPr>
-          <w:rFonts w:ascii="Consolas" w:eastAsia="Times New Roman" w:hAnsi="Consolas" w:cs="Times New Roman"/>
-          <w:color w:val="D19A66"/>
-          <w:sz w:val="25"/>
-          <w:szCs w:val="25"/>
-          <w:lang w:val="en-US"/>
-        </w:rPr>
-        <w:t>FACT_SALES</w:t>
-      </w:r>
-    </w:p>
-    <w:p>
-      <w:pPr>
-        <w:shd w:val="clear" w:color="auto" w:fill="282C34"/>
-        <w:spacing w:after="0" w:line="330" w:lineRule="atLeast"/>
-        <w:rPr>
-          <w:rFonts w:ascii="Consolas" w:eastAsia="Times New Roman" w:hAnsi="Consolas" w:cs="Times New Roman"/>
-          <w:color w:val="ABB2BF"/>
-          <w:sz w:val="25"/>
-          <w:szCs w:val="25"/>
-          <w:lang w:val="en-US"/>
-        </w:rPr>
-      </w:pPr>
-      <w:r>
-        <w:rPr>
-          <w:rFonts w:ascii="Consolas" w:eastAsia="Times New Roman" w:hAnsi="Consolas" w:cs="Times New Roman"/>
-          <w:color w:val="C678DD"/>
-          <w:sz w:val="25"/>
-          <w:szCs w:val="25"/>
-          <w:lang w:val="en-US"/>
-        </w:rPr>
-        <w:t>ADD</w:t>
-      </w:r>
-      <w:r>
-        <w:rPr>
-          <w:rFonts w:ascii="Consolas" w:eastAsia="Times New Roman" w:hAnsi="Consolas" w:cs="Times New Roman"/>
-          <w:color w:val="ABB2BF"/>
-          <w:sz w:val="25"/>
-          <w:szCs w:val="25"/>
-          <w:lang w:val="en-US"/>
-        </w:rPr>
-        <w:t xml:space="preserve"> </w:t>
-      </w:r>
-      <w:r>
-        <w:rPr>
-          <w:rFonts w:ascii="Consolas" w:eastAsia="Times New Roman" w:hAnsi="Consolas" w:cs="Times New Roman"/>
-          <w:color w:val="C678DD"/>
-          <w:sz w:val="25"/>
-          <w:szCs w:val="25"/>
-          <w:lang w:val="en-US"/>
-        </w:rPr>
-        <w:t>CONSTRAINT</w:t>
-      </w:r>
-      <w:r>
-        <w:rPr>
-          <w:rFonts w:ascii="Consolas" w:eastAsia="Times New Roman" w:hAnsi="Consolas" w:cs="Times New Roman"/>
-          <w:color w:val="ABB2BF"/>
-          <w:sz w:val="25"/>
-          <w:szCs w:val="25"/>
-          <w:lang w:val="en-US"/>
-        </w:rPr>
-        <w:t xml:space="preserve"> fact_sales_fk_prod </w:t>
-      </w:r>
-      <w:r>
-        <w:rPr>
-          <w:rFonts w:ascii="Consolas" w:eastAsia="Times New Roman" w:hAnsi="Consolas" w:cs="Times New Roman"/>
-          <w:color w:val="C678DD"/>
-          <w:sz w:val="25"/>
-          <w:szCs w:val="25"/>
-          <w:lang w:val="en-US"/>
-        </w:rPr>
-        <w:t>FOREIGN KEY</w:t>
-      </w:r>
-      <w:r>
-        <w:rPr>
-          <w:rFonts w:ascii="Consolas" w:eastAsia="Times New Roman" w:hAnsi="Consolas" w:cs="Times New Roman"/>
-          <w:color w:val="ABB2BF"/>
-          <w:sz w:val="25"/>
-          <w:szCs w:val="25"/>
-          <w:lang w:val="en-US"/>
-        </w:rPr>
-        <w:t xml:space="preserve"> (ProductID) </w:t>
-      </w:r>
-      <w:r>
-        <w:rPr>
-          <w:rFonts w:ascii="Consolas" w:eastAsia="Times New Roman" w:hAnsi="Consolas" w:cs="Times New Roman"/>
-          <w:color w:val="C678DD"/>
-          <w:sz w:val="25"/>
-          <w:szCs w:val="25"/>
-          <w:lang w:val="en-US"/>
-        </w:rPr>
-        <w:t>REFERENCES</w:t>
-      </w:r>
-      <w:r>
-        <w:rPr>
-          <w:rFonts w:ascii="Consolas" w:eastAsia="Times New Roman" w:hAnsi="Consolas" w:cs="Times New Roman"/>
-          <w:color w:val="ABB2BF"/>
-          <w:sz w:val="25"/>
-          <w:szCs w:val="25"/>
-          <w:lang w:val="en-US"/>
-        </w:rPr>
-        <w:t xml:space="preserve"> </w:t>
-      </w:r>
-      <w:r>
-        <w:rPr>
-          <w:rFonts w:ascii="Consolas" w:eastAsia="Times New Roman" w:hAnsi="Consolas" w:cs="Times New Roman"/>
-          <w:color w:val="D19A66"/>
-          <w:sz w:val="25"/>
-          <w:szCs w:val="25"/>
-          <w:lang w:val="en-US"/>
-        </w:rPr>
-        <w:t>Pynka</w:t>
-      </w:r>
-      <w:r>
-        <w:rPr>
-          <w:rFonts w:ascii="Consolas" w:eastAsia="Times New Roman" w:hAnsi="Consolas" w:cs="Times New Roman"/>
-          <w:color w:val="ABB2BF"/>
-          <w:sz w:val="25"/>
-          <w:szCs w:val="25"/>
-          <w:lang w:val="en-US"/>
-        </w:rPr>
-        <w:t>.</w:t>
-      </w:r>
-      <w:r>
-        <w:rPr>
-          <w:rFonts w:ascii="Consolas" w:eastAsia="Times New Roman" w:hAnsi="Consolas" w:cs="Times New Roman"/>
-          <w:color w:val="D19A66"/>
-          <w:sz w:val="25"/>
-          <w:szCs w:val="25"/>
-          <w:lang w:val="en-US"/>
-        </w:rPr>
-        <w:t>DIM_PRODUCT</w:t>
-      </w:r>
-      <w:r>
-        <w:rPr>
-          <w:rFonts w:ascii="Consolas" w:eastAsia="Times New Roman" w:hAnsi="Consolas" w:cs="Times New Roman"/>
-          <w:color w:val="ABB2BF"/>
-          <w:sz w:val="25"/>
-          <w:szCs w:val="25"/>
-          <w:lang w:val="en-US"/>
-        </w:rPr>
-        <w:t>(ProductID);</w:t>
-      </w:r>
-    </w:p>
-    <w:p>
-      <w:pPr>
-        <w:shd w:val="clear" w:color="auto" w:fill="282C34"/>
-        <w:spacing w:after="0" w:line="330" w:lineRule="atLeast"/>
-        <w:rPr>
-          <w:rFonts w:ascii="Consolas" w:eastAsia="Times New Roman" w:hAnsi="Consolas" w:cs="Times New Roman"/>
-          <w:color w:val="ABB2BF"/>
-          <w:sz w:val="25"/>
-          <w:szCs w:val="25"/>
-          <w:lang w:val="en-US"/>
-        </w:rPr>
-      </w:pPr>
-    </w:p>
-    <w:p>
-      <w:pPr>
-        <w:shd w:val="clear" w:color="auto" w:fill="282C34"/>
-        <w:spacing w:after="0" w:line="330" w:lineRule="atLeast"/>
-        <w:rPr>
-          <w:rFonts w:ascii="Consolas" w:eastAsia="Times New Roman" w:hAnsi="Consolas" w:cs="Times New Roman"/>
-          <w:color w:val="ABB2BF"/>
-          <w:sz w:val="25"/>
-          <w:szCs w:val="25"/>
-          <w:lang w:val="en-US"/>
-        </w:rPr>
-      </w:pPr>
-      <w:r>
-        <w:rPr>
-          <w:rFonts w:ascii="Consolas" w:eastAsia="Times New Roman" w:hAnsi="Consolas" w:cs="Times New Roman"/>
-          <w:color w:val="C678DD"/>
-          <w:sz w:val="25"/>
-          <w:szCs w:val="25"/>
-          <w:lang w:val="en-US"/>
-        </w:rPr>
-        <w:t>ALTER</w:t>
-      </w:r>
-      <w:r>
-        <w:rPr>
-          <w:rFonts w:ascii="Consolas" w:eastAsia="Times New Roman" w:hAnsi="Consolas" w:cs="Times New Roman"/>
-          <w:color w:val="ABB2BF"/>
-          <w:sz w:val="25"/>
-          <w:szCs w:val="25"/>
-          <w:lang w:val="en-US"/>
-        </w:rPr>
-        <w:t xml:space="preserve"> </w:t>
-      </w:r>
-      <w:r>
-        <w:rPr>
-          <w:rFonts w:ascii="Consolas" w:eastAsia="Times New Roman" w:hAnsi="Consolas" w:cs="Times New Roman"/>
-          <w:color w:val="C678DD"/>
-          <w:sz w:val="25"/>
-          <w:szCs w:val="25"/>
-          <w:lang w:val="en-US"/>
-        </w:rPr>
-        <w:t>TABLE</w:t>
-      </w:r>
-      <w:r>
-        <w:rPr>
-          <w:rFonts w:ascii="Consolas" w:eastAsia="Times New Roman" w:hAnsi="Consolas" w:cs="Times New Roman"/>
-          <w:color w:val="ABB2BF"/>
-          <w:sz w:val="25"/>
-          <w:szCs w:val="25"/>
-          <w:lang w:val="en-US"/>
-        </w:rPr>
-        <w:t xml:space="preserve"> </w:t>
-      </w:r>
-      <w:r>
-        <w:rPr>
-          <w:rFonts w:ascii="Consolas" w:eastAsia="Times New Roman" w:hAnsi="Consolas" w:cs="Times New Roman"/>
-          <w:color w:val="D19A66"/>
-          <w:sz w:val="25"/>
-          <w:szCs w:val="25"/>
-          <w:lang w:val="en-US"/>
-        </w:rPr>
-        <w:t>Pynka</w:t>
-      </w:r>
-      <w:r>
-        <w:rPr>
-          <w:rFonts w:ascii="Consolas" w:eastAsia="Times New Roman" w:hAnsi="Consolas" w:cs="Times New Roman"/>
-          <w:color w:val="ABB2BF"/>
-          <w:sz w:val="25"/>
-          <w:szCs w:val="25"/>
-          <w:lang w:val="en-US"/>
-        </w:rPr>
-        <w:t>.</w:t>
-      </w:r>
-      <w:r>
-        <w:rPr>
-          <w:rFonts w:ascii="Consolas" w:eastAsia="Times New Roman" w:hAnsi="Consolas" w:cs="Times New Roman"/>
-          <w:color w:val="D19A66"/>
-          <w:sz w:val="25"/>
-          <w:szCs w:val="25"/>
-          <w:lang w:val="en-US"/>
-        </w:rPr>
-        <w:t>FACT_SALES</w:t>
-      </w:r>
-    </w:p>
-    <w:p>
-      <w:pPr>
-        <w:shd w:val="clear" w:color="auto" w:fill="282C34"/>
-        <w:spacing w:after="0" w:line="330" w:lineRule="atLeast"/>
-        <w:rPr>
-          <w:rFonts w:ascii="Consolas" w:eastAsia="Times New Roman" w:hAnsi="Consolas" w:cs="Times New Roman"/>
-          <w:color w:val="ABB2BF"/>
-          <w:sz w:val="25"/>
-          <w:szCs w:val="25"/>
-          <w:lang w:val="en-US"/>
-        </w:rPr>
-      </w:pPr>
-      <w:r>
-        <w:rPr>
-          <w:rFonts w:ascii="Consolas" w:eastAsia="Times New Roman" w:hAnsi="Consolas" w:cs="Times New Roman"/>
-          <w:color w:val="C678DD"/>
-          <w:sz w:val="25"/>
-          <w:szCs w:val="25"/>
-          <w:lang w:val="en-US"/>
-        </w:rPr>
-        <w:t>ADD</w:t>
-      </w:r>
-      <w:r>
-        <w:rPr>
-          <w:rFonts w:ascii="Consolas" w:eastAsia="Times New Roman" w:hAnsi="Consolas" w:cs="Times New Roman"/>
-          <w:color w:val="ABB2BF"/>
-          <w:sz w:val="25"/>
-          <w:szCs w:val="25"/>
-          <w:lang w:val="en-US"/>
-        </w:rPr>
-        <w:t xml:space="preserve"> </w:t>
-      </w:r>
-      <w:r>
-        <w:rPr>
-          <w:rFonts w:ascii="Consolas" w:eastAsia="Times New Roman" w:hAnsi="Consolas" w:cs="Times New Roman"/>
-          <w:color w:val="C678DD"/>
-          <w:sz w:val="25"/>
-          <w:szCs w:val="25"/>
-          <w:lang w:val="en-US"/>
-        </w:rPr>
-        <w:t>CONSTRAINT</w:t>
-      </w:r>
-      <w:r>
-        <w:rPr>
-          <w:rFonts w:ascii="Consolas" w:eastAsia="Times New Roman" w:hAnsi="Consolas" w:cs="Times New Roman"/>
-          <w:color w:val="ABB2BF"/>
-          <w:sz w:val="25"/>
-          <w:szCs w:val="25"/>
-          <w:lang w:val="en-US"/>
-        </w:rPr>
-        <w:t xml:space="preserve"> fact_sales_fk_cust </w:t>
-      </w:r>
-      <w:r>
-        <w:rPr>
-          <w:rFonts w:ascii="Consolas" w:eastAsia="Times New Roman" w:hAnsi="Consolas" w:cs="Times New Roman"/>
-          <w:color w:val="C678DD"/>
-          <w:sz w:val="25"/>
-          <w:szCs w:val="25"/>
-          <w:lang w:val="en-US"/>
-        </w:rPr>
-        <w:t>FOREIGN KEY</w:t>
-      </w:r>
-      <w:r>
-        <w:rPr>
-          <w:rFonts w:ascii="Consolas" w:eastAsia="Times New Roman" w:hAnsi="Consolas" w:cs="Times New Roman"/>
-          <w:color w:val="ABB2BF"/>
-          <w:sz w:val="25"/>
-          <w:szCs w:val="25"/>
-          <w:lang w:val="en-US"/>
-        </w:rPr>
-        <w:t xml:space="preserve"> (CustomerID) </w:t>
-      </w:r>
-      <w:r>
-        <w:rPr>
-          <w:rFonts w:ascii="Consolas" w:eastAsia="Times New Roman" w:hAnsi="Consolas" w:cs="Times New Roman"/>
-          <w:color w:val="C678DD"/>
-          <w:sz w:val="25"/>
-          <w:szCs w:val="25"/>
-          <w:lang w:val="en-US"/>
-        </w:rPr>
-        <w:t>REFERENCES</w:t>
-      </w:r>
-      <w:r>
-        <w:rPr>
-          <w:rFonts w:ascii="Consolas" w:eastAsia="Times New Roman" w:hAnsi="Consolas" w:cs="Times New Roman"/>
-          <w:color w:val="ABB2BF"/>
-          <w:sz w:val="25"/>
-          <w:szCs w:val="25"/>
-          <w:lang w:val="en-US"/>
-        </w:rPr>
-        <w:t xml:space="preserve"> </w:t>
-      </w:r>
-      <w:r>
-        <w:rPr>
-          <w:rFonts w:ascii="Consolas" w:eastAsia="Times New Roman" w:hAnsi="Consolas" w:cs="Times New Roman"/>
-          <w:color w:val="D19A66"/>
-          <w:sz w:val="25"/>
-          <w:szCs w:val="25"/>
-          <w:lang w:val="en-US"/>
-        </w:rPr>
-        <w:t>Pynka</w:t>
-      </w:r>
-      <w:r>
-        <w:rPr>
-          <w:rFonts w:ascii="Consolas" w:eastAsia="Times New Roman" w:hAnsi="Consolas" w:cs="Times New Roman"/>
-          <w:color w:val="ABB2BF"/>
-          <w:sz w:val="25"/>
-          <w:szCs w:val="25"/>
-          <w:lang w:val="en-US"/>
-        </w:rPr>
-        <w:t>.</w:t>
-      </w:r>
-      <w:r>
-        <w:rPr>
-          <w:rFonts w:ascii="Consolas" w:eastAsia="Times New Roman" w:hAnsi="Consolas" w:cs="Times New Roman"/>
-          <w:color w:val="D19A66"/>
-          <w:sz w:val="25"/>
-          <w:szCs w:val="25"/>
-          <w:lang w:val="en-US"/>
-        </w:rPr>
-        <w:t>DIM_CUSTOMER</w:t>
-      </w:r>
-      <w:r>
-        <w:rPr>
-          <w:rFonts w:ascii="Consolas" w:eastAsia="Times New Roman" w:hAnsi="Consolas" w:cs="Times New Roman"/>
-          <w:color w:val="ABB2BF"/>
-          <w:sz w:val="25"/>
-          <w:szCs w:val="25"/>
-          <w:lang w:val="en-US"/>
-        </w:rPr>
-        <w:t>(CustomerID);</w:t>
-      </w:r>
-    </w:p>
-    <w:p>
-      <w:pPr>
-        <w:shd w:val="clear" w:color="auto" w:fill="282C34"/>
-        <w:spacing w:after="0" w:line="330" w:lineRule="atLeast"/>
-        <w:rPr>
-          <w:rFonts w:ascii="Consolas" w:eastAsia="Times New Roman" w:hAnsi="Consolas" w:cs="Times New Roman"/>
-          <w:color w:val="ABB2BF"/>
-          <w:sz w:val="25"/>
-          <w:szCs w:val="25"/>
-          <w:lang w:val="en-US"/>
-        </w:rPr>
-      </w:pPr>
-      <w:r>
-        <w:rPr>
-          <w:rFonts w:ascii="Consolas" w:eastAsia="Times New Roman" w:hAnsi="Consolas" w:cs="Times New Roman"/>
-          <w:color w:val="C678DD"/>
-          <w:sz w:val="25"/>
-          <w:szCs w:val="25"/>
-          <w:lang w:val="en-US"/>
-        </w:rPr>
-        <w:br/>
-      </w:r>
-      <w:r>
-        <w:rPr>
-          <w:rFonts w:ascii="Consolas" w:eastAsia="Times New Roman" w:hAnsi="Consolas" w:cs="Times New Roman"/>
-          <w:color w:val="C678DD"/>
-          <w:sz w:val="25"/>
-          <w:szCs w:val="25"/>
-          <w:lang w:val="en-US"/>
-        </w:rPr>
-        <w:t>ALTER</w:t>
-      </w:r>
-      <w:r>
-        <w:rPr>
-          <w:rFonts w:ascii="Consolas" w:eastAsia="Times New Roman" w:hAnsi="Consolas" w:cs="Times New Roman"/>
-          <w:color w:val="ABB2BF"/>
-          <w:sz w:val="25"/>
-          <w:szCs w:val="25"/>
-          <w:lang w:val="en-US"/>
-        </w:rPr>
-        <w:t xml:space="preserve"> </w:t>
-      </w:r>
-      <w:r>
-        <w:rPr>
-          <w:rFonts w:ascii="Consolas" w:eastAsia="Times New Roman" w:hAnsi="Consolas" w:cs="Times New Roman"/>
-          <w:color w:val="C678DD"/>
-          <w:sz w:val="25"/>
-          <w:szCs w:val="25"/>
-          <w:lang w:val="en-US"/>
-        </w:rPr>
-        <w:t>TABLE</w:t>
-      </w:r>
-      <w:r>
-        <w:rPr>
-          <w:rFonts w:ascii="Consolas" w:eastAsia="Times New Roman" w:hAnsi="Consolas" w:cs="Times New Roman"/>
-          <w:color w:val="ABB2BF"/>
-          <w:sz w:val="25"/>
-          <w:szCs w:val="25"/>
-          <w:lang w:val="en-US"/>
-        </w:rPr>
-        <w:t xml:space="preserve"> </w:t>
-      </w:r>
-      <w:r>
-        <w:rPr>
-          <w:rFonts w:ascii="Consolas" w:eastAsia="Times New Roman" w:hAnsi="Consolas" w:cs="Times New Roman"/>
-          <w:color w:val="D19A66"/>
-          <w:sz w:val="25"/>
-          <w:szCs w:val="25"/>
-          <w:lang w:val="en-US"/>
-        </w:rPr>
-        <w:t>Pynka</w:t>
-      </w:r>
-      <w:r>
-        <w:rPr>
-          <w:rFonts w:ascii="Consolas" w:eastAsia="Times New Roman" w:hAnsi="Consolas" w:cs="Times New Roman"/>
-          <w:color w:val="ABB2BF"/>
-          <w:sz w:val="25"/>
-          <w:szCs w:val="25"/>
-          <w:lang w:val="en-US"/>
-        </w:rPr>
-        <w:t>.</w:t>
-      </w:r>
-      <w:r>
-        <w:rPr>
-          <w:rFonts w:ascii="Consolas" w:eastAsia="Times New Roman" w:hAnsi="Consolas" w:cs="Times New Roman"/>
-          <w:color w:val="D19A66"/>
-          <w:sz w:val="25"/>
-          <w:szCs w:val="25"/>
-          <w:lang w:val="en-US"/>
-        </w:rPr>
-        <w:t>FACT_SALES</w:t>
-      </w:r>
-    </w:p>
-    <w:p>
-      <w:pPr>
-        <w:shd w:val="clear" w:color="auto" w:fill="282C34"/>
-        <w:spacing w:after="0" w:line="330" w:lineRule="atLeast"/>
-        <w:rPr>
-          <w:rFonts w:ascii="Consolas" w:eastAsia="Times New Roman" w:hAnsi="Consolas" w:cs="Times New Roman"/>
-          <w:color w:val="ABB2BF"/>
-          <w:sz w:val="25"/>
-          <w:szCs w:val="25"/>
-          <w:lang w:val="en-US"/>
-        </w:rPr>
-      </w:pPr>
-      <w:r>
-        <w:rPr>
-          <w:rFonts w:ascii="Consolas" w:eastAsia="Times New Roman" w:hAnsi="Consolas" w:cs="Times New Roman"/>
-          <w:color w:val="C678DD"/>
-          <w:sz w:val="25"/>
-          <w:szCs w:val="25"/>
-          <w:lang w:val="en-US"/>
-        </w:rPr>
-        <w:t>ADD</w:t>
-      </w:r>
-      <w:r>
-        <w:rPr>
-          <w:rFonts w:ascii="Consolas" w:eastAsia="Times New Roman" w:hAnsi="Consolas" w:cs="Times New Roman"/>
-          <w:color w:val="ABB2BF"/>
-          <w:sz w:val="25"/>
-          <w:szCs w:val="25"/>
-          <w:lang w:val="en-US"/>
-        </w:rPr>
-        <w:t xml:space="preserve"> </w:t>
-      </w:r>
-      <w:r>
-        <w:rPr>
-          <w:rFonts w:ascii="Consolas" w:eastAsia="Times New Roman" w:hAnsi="Consolas" w:cs="Times New Roman"/>
-          <w:color w:val="C678DD"/>
-          <w:sz w:val="25"/>
-          <w:szCs w:val="25"/>
-          <w:lang w:val="en-US"/>
-        </w:rPr>
-        <w:t>CONSTRAINT</w:t>
-      </w:r>
-      <w:r>
-        <w:rPr>
-          <w:rFonts w:ascii="Consolas" w:eastAsia="Times New Roman" w:hAnsi="Consolas" w:cs="Times New Roman"/>
-          <w:color w:val="ABB2BF"/>
-          <w:sz w:val="25"/>
-          <w:szCs w:val="25"/>
-          <w:lang w:val="en-US"/>
-        </w:rPr>
-        <w:t xml:space="preserve"> fact_sales_fk_salesper </w:t>
-      </w:r>
-      <w:r>
-        <w:rPr>
-          <w:rFonts w:ascii="Consolas" w:eastAsia="Times New Roman" w:hAnsi="Consolas" w:cs="Times New Roman"/>
-          <w:color w:val="C678DD"/>
-          <w:sz w:val="25"/>
-          <w:szCs w:val="25"/>
-          <w:lang w:val="en-US"/>
-        </w:rPr>
-        <w:t>FOREIGN KEY</w:t>
-      </w:r>
-      <w:r>
-        <w:rPr>
-          <w:rFonts w:ascii="Consolas" w:eastAsia="Times New Roman" w:hAnsi="Consolas" w:cs="Times New Roman"/>
-          <w:color w:val="ABB2BF"/>
-          <w:sz w:val="25"/>
-          <w:szCs w:val="25"/>
-          <w:lang w:val="en-US"/>
-        </w:rPr>
-        <w:t xml:space="preserve"> (SalesPersonID) </w:t>
-      </w:r>
-      <w:r>
-        <w:rPr>
-          <w:rFonts w:ascii="Consolas" w:eastAsia="Times New Roman" w:hAnsi="Consolas" w:cs="Times New Roman"/>
-          <w:color w:val="C678DD"/>
-          <w:sz w:val="25"/>
-          <w:szCs w:val="25"/>
-          <w:lang w:val="en-US"/>
-        </w:rPr>
-        <w:t>REFERENCES</w:t>
-      </w:r>
-      <w:r>
-        <w:rPr>
-          <w:rFonts w:ascii="Consolas" w:eastAsia="Times New Roman" w:hAnsi="Consolas" w:cs="Times New Roman"/>
-          <w:color w:val="ABB2BF"/>
-          <w:sz w:val="25"/>
-          <w:szCs w:val="25"/>
-          <w:lang w:val="en-US"/>
-        </w:rPr>
-        <w:t xml:space="preserve"> </w:t>
-      </w:r>
-      <w:r>
-        <w:rPr>
-          <w:rFonts w:ascii="Consolas" w:eastAsia="Times New Roman" w:hAnsi="Consolas" w:cs="Times New Roman"/>
-          <w:color w:val="D19A66"/>
-          <w:sz w:val="25"/>
-          <w:szCs w:val="25"/>
-          <w:lang w:val="en-US"/>
-        </w:rPr>
-        <w:t>Pynka</w:t>
-      </w:r>
-      <w:r>
-        <w:rPr>
-          <w:rFonts w:ascii="Consolas" w:eastAsia="Times New Roman" w:hAnsi="Consolas" w:cs="Times New Roman"/>
-          <w:color w:val="ABB2BF"/>
-          <w:sz w:val="25"/>
-          <w:szCs w:val="25"/>
-          <w:lang w:val="en-US"/>
-        </w:rPr>
-        <w:t>.</w:t>
-      </w:r>
-      <w:r>
-        <w:rPr>
-          <w:rFonts w:ascii="Consolas" w:eastAsia="Times New Roman" w:hAnsi="Consolas" w:cs="Times New Roman"/>
-          <w:color w:val="D19A66"/>
-          <w:sz w:val="25"/>
-          <w:szCs w:val="25"/>
-          <w:lang w:val="en-US"/>
-        </w:rPr>
-        <w:t>DIM_SALESPERSON</w:t>
-      </w:r>
-      <w:r>
-        <w:rPr>
-          <w:rFonts w:ascii="Consolas" w:eastAsia="Times New Roman" w:hAnsi="Consolas" w:cs="Times New Roman"/>
-          <w:color w:val="ABB2BF"/>
-          <w:sz w:val="25"/>
-          <w:szCs w:val="25"/>
-          <w:lang w:val="en-US"/>
-        </w:rPr>
-        <w:t>(SalesPersonID);</w:t>
-      </w:r>
+          <w:lang w:val="en-US"/>
+        </w:rPr>
+      </w:pPr>
     </w:p>
     <w:p>
       <w:pPr>
@@ -10095,22 +10105,13 @@
           <w:lang w:val="en-US"/>
         </w:rPr>
       </w:pPr>
-    </w:p>
-    <w:p>
-      <w:pPr>
+      <w:r>
         <w:rPr>
           <w:b/>
           <w:bCs/>
           <w:sz w:val="28"/>
           <w:szCs w:val="28"/>
-        </w:rPr>
-      </w:pPr>
-      <w:r>
-        <w:rPr>
-          <w:b/>
-          <w:bCs/>
-          <w:sz w:val="28"/>
-          <w:szCs w:val="28"/>
+          <w:lang w:val="en-US"/>
         </w:rPr>
         <w:t>Zad 4.2</w:t>
       </w:r>
@@ -13406,10 +13407,10 @@
           <w:szCs w:val="28"/>
         </w:rPr>
         <w:drawing>
-          <wp:inline distT="0" distB="0" distL="0" distR="0" wp14:anchorId="49E9BAB0" wp14:editId="3E20A244">
-            <wp:extent cx="5760720" cy="4838700"/>
-            <wp:effectExtent l="0" t="0" r="0" b="0"/>
-            <wp:docPr id="1" name="Obraz 1"/>
+          <wp:inline distT="0" distB="0" distL="0" distR="0" wp14:anchorId="1F500346" wp14:editId="630BDCA4">
+            <wp:extent cx="5760720" cy="5134610"/>
+            <wp:effectExtent l="0" t="0" r="0" b="8890"/>
+            <wp:docPr id="1" name="Picture 1" descr="Chart, bar chart&#10;&#10;Description automatically generated"/>
             <wp:cNvGraphicFramePr>
               <a:graphicFrameLocks xmlns:a="http://schemas.openxmlformats.org/drawingml/2006/main" noChangeAspect="1"/>
             </wp:cNvGraphicFramePr>
@@ -13417,7 +13418,7 @@
               <a:graphicData uri="http://schemas.openxmlformats.org/drawingml/2006/picture">
                 <pic:pic xmlns:pic="http://schemas.openxmlformats.org/drawingml/2006/picture">
                   <pic:nvPicPr>
-                    <pic:cNvPr id="1" name=""/>
+                    <pic:cNvPr id="1" name="Picture 1" descr="Chart, bar chart&#10;&#10;Description automatically generated"/>
                     <pic:cNvPicPr/>
                   </pic:nvPicPr>
                   <pic:blipFill>
@@ -13429,7 +13430,7 @@
                   <pic:spPr>
                     <a:xfrm>
                       <a:off x="0" y="0"/>
-                      <a:ext cx="5760720" cy="4838700"/>
+                      <a:ext cx="5760720" cy="5134610"/>
                     </a:xfrm>
                     <a:prstGeom prst="rect">
                       <a:avLst/>
@@ -13463,14 +13464,28 @@
           <w:sz w:val="24"/>
           <w:szCs w:val="24"/>
         </w:rPr>
-        <w:t>Najwięcej sztuk produktów sprzedawanych jest w Stanach Zjednoczonych, z czego najrzadziej kupowane są akcesoria. W przypadku nieznanego regionu</w:t>
+        <w:t xml:space="preserve">Najwięcej sztuk produktów sprzedawanych jest w Stanach Zjednoczonych, z czego najrzadziej kupowane są akcesoria. </w:t>
       </w:r>
       <w:r>
         <w:rPr>
           <w:sz w:val="24"/>
           <w:szCs w:val="24"/>
         </w:rPr>
-        <w:t xml:space="preserve"> natomiast akcesoria stanowią znaczną część. W pozostałych regionach ogólnie najrzadziej kupowane są akcesoria, najczęściej rowery i ubrania.</w:t>
+        <w:t xml:space="preserve">W </w:t>
+      </w:r>
+      <w:r>
+        <w:rPr>
+          <w:sz w:val="24"/>
+          <w:szCs w:val="24"/>
+        </w:rPr>
+        <w:t xml:space="preserve">pozostałych regionach ogólnie najrzadziej kupowane są </w:t>
+      </w:r>
+      <w:r>
+        <w:rPr>
+          <w:sz w:val="24"/>
+          <w:szCs w:val="24"/>
+        </w:rPr>
+        <w:t>komponenty.</w:t>
       </w:r>
     </w:p>
     <w:p>
@@ -13507,10 +13522,10 @@
         </w:rPr>
         <w:lastRenderedPageBreak/>
         <w:drawing>
-          <wp:inline distT="0" distB="0" distL="0" distR="0" wp14:anchorId="1CC6F114" wp14:editId="3528F4E0">
-            <wp:extent cx="5760720" cy="2785110"/>
+          <wp:inline distT="0" distB="0" distL="0" distR="0" wp14:anchorId="279BC0BE" wp14:editId="0FFD163C">
+            <wp:extent cx="5760720" cy="2082800"/>
             <wp:effectExtent l="0" t="0" r="0" b="0"/>
-            <wp:docPr id="28" name="Obraz 28"/>
+            <wp:docPr id="2" name="Picture 2" descr="Graphical user interface, chart&#10;&#10;Description automatically generated"/>
             <wp:cNvGraphicFramePr>
               <a:graphicFrameLocks xmlns:a="http://schemas.openxmlformats.org/drawingml/2006/main" noChangeAspect="1"/>
             </wp:cNvGraphicFramePr>
@@ -13518,7 +13533,7 @@
               <a:graphicData uri="http://schemas.openxmlformats.org/drawingml/2006/picture">
                 <pic:pic xmlns:pic="http://schemas.openxmlformats.org/drawingml/2006/picture">
                   <pic:nvPicPr>
-                    <pic:cNvPr id="1" name=""/>
+                    <pic:cNvPr id="2" name="Picture 2" descr="Graphical user interface, chart&#10;&#10;Description automatically generated"/>
                     <pic:cNvPicPr/>
                   </pic:nvPicPr>
                   <pic:blipFill>
@@ -13530,7 +13545,7 @@
                   <pic:spPr>
                     <a:xfrm>
                       <a:off x="0" y="0"/>
-                      <a:ext cx="5760720" cy="2785110"/>
+                      <a:ext cx="5760720" cy="2082800"/>
                     </a:xfrm>
                     <a:prstGeom prst="rect">
                       <a:avLst/>
@@ -13592,10 +13607,10 @@
           <w:szCs w:val="28"/>
         </w:rPr>
         <w:drawing>
-          <wp:inline distT="0" distB="0" distL="0" distR="0" wp14:anchorId="6056C90B" wp14:editId="3F82FB85">
-            <wp:extent cx="5760720" cy="3971925"/>
-            <wp:effectExtent l="0" t="0" r="0" b="9525"/>
-            <wp:docPr id="29" name="Obraz 29"/>
+          <wp:inline distT="0" distB="0" distL="0" distR="0" wp14:anchorId="6B3B34E2" wp14:editId="2328F946">
+            <wp:extent cx="5760720" cy="4215130"/>
+            <wp:effectExtent l="0" t="0" r="0" b="0"/>
+            <wp:docPr id="4" name="Picture 4" descr="Chart&#10;&#10;Description automatically generated"/>
             <wp:cNvGraphicFramePr>
               <a:graphicFrameLocks xmlns:a="http://schemas.openxmlformats.org/drawingml/2006/main" noChangeAspect="1"/>
             </wp:cNvGraphicFramePr>
@@ -13603,7 +13618,7 @@
               <a:graphicData uri="http://schemas.openxmlformats.org/drawingml/2006/picture">
                 <pic:pic xmlns:pic="http://schemas.openxmlformats.org/drawingml/2006/picture">
                   <pic:nvPicPr>
-                    <pic:cNvPr id="1" name=""/>
+                    <pic:cNvPr id="4" name="Picture 4" descr="Chart&#10;&#10;Description automatically generated"/>
                     <pic:cNvPicPr/>
                   </pic:nvPicPr>
                   <pic:blipFill>
@@ -13615,7 +13630,7 @@
                   <pic:spPr>
                     <a:xfrm>
                       <a:off x="0" y="0"/>
-                      <a:ext cx="5760720" cy="3971925"/>
+                      <a:ext cx="5760720" cy="4215130"/>
                     </a:xfrm>
                     <a:prstGeom prst="rect">
                       <a:avLst/>
@@ -13685,7 +13700,7 @@
     </w:p>
     <w:p>
       <w:pPr>
-        <w:pStyle w:val="Akapitzlist"/>
+        <w:pStyle w:val="ListParagraph"/>
         <w:numPr>
           <w:ilvl w:val="0"/>
           <w:numId w:val="2"/>
@@ -13705,7 +13720,7 @@
     </w:p>
     <w:p>
       <w:pPr>
-        <w:pStyle w:val="Akapitzlist"/>
+        <w:pStyle w:val="ListParagraph"/>
         <w:numPr>
           <w:ilvl w:val="0"/>
           <w:numId w:val="2"/>
@@ -14365,17 +14380,17 @@
     <w:lsdException w:name="Unresolved Mention" w:semiHidden="1" w:unhideWhenUsed="1"/>
     <w:lsdException w:name="Smart Link" w:semiHidden="1" w:unhideWhenUsed="1"/>
   </w:latentStyles>
-  <w:style w:type="paragraph" w:default="1" w:styleId="Normalny">
+  <w:style w:type="paragraph" w:default="1" w:styleId="Normal">
     <w:name w:val="Normal"/>
     <w:qFormat/>
   </w:style>
-  <w:style w:type="character" w:default="1" w:styleId="Domylnaczcionkaakapitu">
+  <w:style w:type="character" w:default="1" w:styleId="DefaultParagraphFont">
     <w:name w:val="Default Paragraph Font"/>
     <w:uiPriority w:val="1"/>
     <w:semiHidden/>
     <w:unhideWhenUsed/>
   </w:style>
-  <w:style w:type="table" w:default="1" w:styleId="Standardowy">
+  <w:style w:type="table" w:default="1" w:styleId="TableNormal">
     <w:name w:val="Normal Table"/>
     <w:uiPriority w:val="99"/>
     <w:semiHidden/>
@@ -14390,17 +14405,17 @@
       </w:tblCellMar>
     </w:tblPr>
   </w:style>
-  <w:style w:type="numbering" w:default="1" w:styleId="Bezlisty">
+  <w:style w:type="numbering" w:default="1" w:styleId="NoList">
     <w:name w:val="No List"/>
     <w:uiPriority w:val="99"/>
     <w:semiHidden/>
     <w:unhideWhenUsed/>
   </w:style>
-  <w:style w:type="paragraph" w:styleId="Tytu">
+  <w:style w:type="paragraph" w:styleId="Title">
     <w:name w:val="Title"/>
-    <w:basedOn w:val="Normalny"/>
-    <w:next w:val="Normalny"/>
-    <w:link w:val="TytuZnak"/>
+    <w:basedOn w:val="Normal"/>
+    <w:next w:val="Normal"/>
+    <w:link w:val="TitleChar"/>
     <w:uiPriority w:val="10"/>
     <w:qFormat/>
     <w:rsid w:val="002A4D71"/>
@@ -14416,10 +14431,10 @@
       <w:szCs w:val="56"/>
     </w:rPr>
   </w:style>
-  <w:style w:type="character" w:customStyle="1" w:styleId="TytuZnak">
-    <w:name w:val="Tytuł Znak"/>
-    <w:basedOn w:val="Domylnaczcionkaakapitu"/>
-    <w:link w:val="Tytu"/>
+  <w:style w:type="character" w:customStyle="1" w:styleId="TitleChar">
+    <w:name w:val="Title Char"/>
+    <w:basedOn w:val="DefaultParagraphFont"/>
+    <w:link w:val="Title"/>
     <w:uiPriority w:val="10"/>
     <w:rsid w:val="002A4D71"/>
     <w:rPr>
@@ -14430,9 +14445,9 @@
       <w:szCs w:val="56"/>
     </w:rPr>
   </w:style>
-  <w:style w:type="paragraph" w:styleId="Akapitzlist">
+  <w:style w:type="paragraph" w:styleId="ListParagraph">
     <w:name w:val="List Paragraph"/>
-    <w:basedOn w:val="Normalny"/>
+    <w:basedOn w:val="Normal"/>
     <w:uiPriority w:val="34"/>
     <w:qFormat/>
     <w:rsid w:val="00547D85"/>

</xml_diff>